<commit_message>
change some basic stuff in project report
</commit_message>
<xml_diff>
--- a/Project Report.docx
+++ b/Project Report.docx
@@ -9,10 +9,14 @@
         <w:keepLines w:val="0"/>
         <w:widowControl/>
         <w:suppressLineNumbers w:val="0"/>
+        <w:rPr>
+          <w:rFonts w:hint="default" w:ascii="Times New Roman" w:hAnsi="Times New Roman" w:cs="Times New Roman"/>
+        </w:rPr>
       </w:pPr>
       <w:r>
         <w:rPr>
           <w:rStyle w:val="92"/>
+          <w:rFonts w:hint="default" w:ascii="Times New Roman" w:hAnsi="Times New Roman" w:cs="Times New Roman"/>
           <w:b/>
           <w:bCs/>
         </w:rPr>
@@ -25,20 +29,10 @@
         <w:keepLines w:val="0"/>
         <w:widowControl/>
         <w:suppressLineNumbers w:val="0"/>
-      </w:pPr>
-      <w:r>
-        <w:pict>
-          <v:rect id="_x0000_i1025" o:spt="1" style="height:1.5pt;width:432pt;" fillcolor="#A0A0A0" filled="t" stroked="f" coordsize="21600,21600" o:hr="t" o:hrstd="t" o:hralign="center">
-            <v:path/>
-            <v:fill on="t" focussize="0,0"/>
-            <v:stroke on="f"/>
-            <v:imagedata o:title=""/>
-            <o:lock v:ext="edit"/>
-            <w10:wrap type="none"/>
-            <w10:anchorlock/>
-          </v:rect>
-        </w:pict>
-      </w:r>
+        <w:rPr>
+          <w:rFonts w:hint="default" w:ascii="Times New Roman" w:hAnsi="Times New Roman" w:cs="Times New Roman"/>
+        </w:rPr>
+      </w:pPr>
     </w:p>
     <w:p>
       <w:pPr>
@@ -47,14 +41,21 @@
         <w:keepLines w:val="0"/>
         <w:widowControl/>
         <w:suppressLineNumbers w:val="0"/>
+        <w:rPr>
+          <w:rFonts w:hint="default" w:ascii="Times New Roman" w:hAnsi="Times New Roman" w:cs="Times New Roman"/>
+        </w:rPr>
       </w:pPr>
       <w:r>
         <w:rPr>
           <w:rStyle w:val="92"/>
+          <w:rFonts w:hint="default" w:ascii="Times New Roman" w:hAnsi="Times New Roman" w:cs="Times New Roman"/>
         </w:rPr>
         <w:t>Team Members</w:t>
       </w:r>
       <w:r>
+        <w:rPr>
+          <w:rFonts w:hint="default" w:ascii="Times New Roman" w:hAnsi="Times New Roman" w:cs="Times New Roman"/>
+        </w:rPr>
         <w:t>:</w:t>
       </w:r>
     </w:p>
@@ -70,9 +71,16 @@
         <w:suppressLineNumbers w:val="0"/>
         <w:spacing w:before="0" w:beforeAutospacing="1" w:after="0" w:afterAutospacing="1"/>
         <w:ind w:left="720" w:hanging="360"/>
+        <w:rPr>
+          <w:rFonts w:hint="default" w:ascii="Times New Roman" w:hAnsi="Times New Roman" w:cs="Times New Roman"/>
+        </w:rPr>
       </w:pPr>
       <w:r>
-        <w:t>[Name 1]</w:t>
+        <w:rPr>
+          <w:rFonts w:hint="default" w:ascii="Times New Roman" w:hAnsi="Times New Roman" w:cs="Times New Roman"/>
+          <w:lang w:val="en-US"/>
+        </w:rPr>
+        <w:t xml:space="preserve">Wong Park Kit </w:t>
       </w:r>
     </w:p>
     <w:p>
@@ -87,9 +95,16 @@
         <w:suppressLineNumbers w:val="0"/>
         <w:spacing w:before="0" w:beforeAutospacing="1" w:after="0" w:afterAutospacing="1"/>
         <w:ind w:left="720" w:hanging="360"/>
+        <w:rPr>
+          <w:rFonts w:hint="default" w:ascii="Times New Roman" w:hAnsi="Times New Roman" w:cs="Times New Roman"/>
+        </w:rPr>
       </w:pPr>
       <w:r>
-        <w:t>[Name 2]</w:t>
+        <w:rPr>
+          <w:rFonts w:hint="default" w:ascii="Times New Roman" w:hAnsi="Times New Roman" w:cs="Times New Roman"/>
+          <w:lang w:val="en-US"/>
+        </w:rPr>
+        <w:t>Tan Ee Fun</w:t>
       </w:r>
     </w:p>
     <w:p>
@@ -104,9 +119,16 @@
         <w:suppressLineNumbers w:val="0"/>
         <w:spacing w:before="0" w:beforeAutospacing="1" w:after="0" w:afterAutospacing="1"/>
         <w:ind w:left="720" w:hanging="360"/>
+        <w:rPr>
+          <w:rFonts w:hint="default" w:ascii="Times New Roman" w:hAnsi="Times New Roman" w:cs="Times New Roman"/>
+        </w:rPr>
       </w:pPr>
       <w:r>
-        <w:t>[Name 3]</w:t>
+        <w:rPr>
+          <w:rFonts w:hint="default" w:ascii="Times New Roman" w:hAnsi="Times New Roman" w:cs="Times New Roman"/>
+          <w:lang w:val="en-US"/>
+        </w:rPr>
+        <w:t>Khoo Kah Heng</w:t>
       </w:r>
     </w:p>
     <w:p>
@@ -116,14 +138,21 @@
         <w:keepLines w:val="0"/>
         <w:widowControl/>
         <w:suppressLineNumbers w:val="0"/>
+        <w:rPr>
+          <w:rFonts w:hint="default" w:ascii="Times New Roman" w:hAnsi="Times New Roman" w:cs="Times New Roman"/>
+        </w:rPr>
       </w:pPr>
       <w:r>
         <w:rPr>
           <w:rStyle w:val="92"/>
+          <w:rFonts w:hint="default" w:ascii="Times New Roman" w:hAnsi="Times New Roman" w:cs="Times New Roman"/>
         </w:rPr>
         <w:t>Project Title</w:t>
       </w:r>
       <w:r>
+        <w:rPr>
+          <w:rFonts w:hint="default" w:ascii="Times New Roman" w:hAnsi="Times New Roman" w:cs="Times New Roman"/>
+        </w:rPr>
         <w:t>: Library Management System</w:t>
       </w:r>
     </w:p>
@@ -134,15 +163,30 @@
         <w:keepLines w:val="0"/>
         <w:widowControl/>
         <w:suppressLineNumbers w:val="0"/>
+        <w:rPr>
+          <w:rFonts w:hint="default" w:ascii="Times New Roman" w:hAnsi="Times New Roman" w:cs="Times New Roman"/>
+          <w:lang w:val="en-US"/>
+        </w:rPr>
       </w:pPr>
       <w:r>
         <w:rPr>
           <w:rStyle w:val="92"/>
+          <w:rFonts w:hint="default" w:ascii="Times New Roman" w:hAnsi="Times New Roman" w:cs="Times New Roman"/>
         </w:rPr>
         <w:t>Date</w:t>
       </w:r>
       <w:r>
-        <w:t>: [Insert Date]</w:t>
+        <w:rPr>
+          <w:rFonts w:hint="default" w:ascii="Times New Roman" w:hAnsi="Times New Roman" w:cs="Times New Roman"/>
+        </w:rPr>
+        <w:t xml:space="preserve">: </w:t>
+      </w:r>
+      <w:r>
+        <w:rPr>
+          <w:rFonts w:hint="default" w:ascii="Times New Roman" w:hAnsi="Times New Roman" w:cs="Times New Roman"/>
+          <w:lang w:val="en-US"/>
+        </w:rPr>
+        <w:t>1-9-2024</w:t>
       </w:r>
     </w:p>
     <w:p>
@@ -151,20 +195,10 @@
         <w:keepLines w:val="0"/>
         <w:widowControl/>
         <w:suppressLineNumbers w:val="0"/>
-      </w:pPr>
-      <w:r>
-        <w:pict>
-          <v:rect id="_x0000_i1026" o:spt="1" style="height:1.5pt;width:432pt;" fillcolor="#A0A0A0" filled="t" stroked="f" coordsize="21600,21600" o:hr="t" o:hrstd="t" o:hralign="center">
-            <v:path/>
-            <v:fill on="t" focussize="0,0"/>
-            <v:stroke on="f"/>
-            <v:imagedata o:title=""/>
-            <o:lock v:ext="edit"/>
-            <w10:wrap type="none"/>
-            <w10:anchorlock/>
-          </v:rect>
-        </w:pict>
-      </w:r>
+        <w:rPr>
+          <w:rFonts w:hint="default" w:ascii="Times New Roman" w:hAnsi="Times New Roman" w:cs="Times New Roman"/>
+        </w:rPr>
+      </w:pPr>
     </w:p>
     <w:p>
       <w:pPr>
@@ -173,10 +207,14 @@
         <w:keepLines w:val="0"/>
         <w:widowControl/>
         <w:suppressLineNumbers w:val="0"/>
+        <w:rPr>
+          <w:rFonts w:hint="default" w:ascii="Times New Roman" w:hAnsi="Times New Roman" w:cs="Times New Roman"/>
+        </w:rPr>
       </w:pPr>
       <w:r>
         <w:rPr>
           <w:rStyle w:val="92"/>
+          <w:rFonts w:hint="default" w:ascii="Times New Roman" w:hAnsi="Times New Roman" w:cs="Times New Roman"/>
           <w:b/>
           <w:bCs/>
         </w:rPr>
@@ -190,35 +228,53 @@
         <w:keepLines w:val="0"/>
         <w:widowControl/>
         <w:suppressLineNumbers w:val="0"/>
+        <w:rPr>
+          <w:rFonts w:hint="default" w:ascii="Times New Roman" w:hAnsi="Times New Roman" w:cs="Times New Roman"/>
+        </w:rPr>
       </w:pPr>
       <w:r>
+        <w:rPr>
+          <w:rFonts w:hint="default" w:ascii="Times New Roman" w:hAnsi="Times New Roman" w:cs="Times New Roman"/>
+        </w:rPr>
         <w:t xml:space="preserve">The Library Management System (LMS) is a web-based application built using </w:t>
       </w:r>
       <w:r>
         <w:rPr>
           <w:rStyle w:val="92"/>
+          <w:rFonts w:hint="default" w:ascii="Times New Roman" w:hAnsi="Times New Roman" w:cs="Times New Roman"/>
         </w:rPr>
         <w:t>HTML, CSS, and Bootstrap</w:t>
       </w:r>
       <w:r>
+        <w:rPr>
+          <w:rFonts w:hint="default" w:ascii="Times New Roman" w:hAnsi="Times New Roman" w:cs="Times New Roman"/>
+        </w:rPr>
         <w:t xml:space="preserve"> for the frontend and </w:t>
       </w:r>
       <w:r>
         <w:rPr>
           <w:rStyle w:val="92"/>
+          <w:rFonts w:hint="default" w:ascii="Times New Roman" w:hAnsi="Times New Roman" w:cs="Times New Roman"/>
         </w:rPr>
         <w:t>PHP</w:t>
       </w:r>
       <w:r>
+        <w:rPr>
+          <w:rFonts w:hint="default" w:ascii="Times New Roman" w:hAnsi="Times New Roman" w:cs="Times New Roman"/>
+        </w:rPr>
         <w:t xml:space="preserve"> and </w:t>
       </w:r>
       <w:r>
         <w:rPr>
           <w:rStyle w:val="92"/>
+          <w:rFonts w:hint="default" w:ascii="Times New Roman" w:hAnsi="Times New Roman" w:cs="Times New Roman"/>
         </w:rPr>
         <w:t>JavaScript</w:t>
       </w:r>
       <w:r>
+        <w:rPr>
+          <w:rFonts w:hint="default" w:ascii="Times New Roman" w:hAnsi="Times New Roman" w:cs="Times New Roman"/>
+        </w:rPr>
         <w:t xml:space="preserve"> for the backend. The system aims to facilitate the management of library resources such as books, users, and borrowing transactions, providing both users and librarians with an easy-to-use interface for accessing library services.</w:t>
       </w:r>
     </w:p>
@@ -229,8 +285,14 @@
         <w:keepLines w:val="0"/>
         <w:widowControl/>
         <w:suppressLineNumbers w:val="0"/>
+        <w:rPr>
+          <w:rFonts w:hint="default" w:ascii="Times New Roman" w:hAnsi="Times New Roman" w:cs="Times New Roman"/>
+        </w:rPr>
       </w:pPr>
       <w:r>
+        <w:rPr>
+          <w:rFonts w:hint="default" w:ascii="Times New Roman" w:hAnsi="Times New Roman" w:cs="Times New Roman"/>
+        </w:rPr>
         <w:t>This report details the full development process, covering planning, design, development, testing, and deployment phases.</w:t>
       </w:r>
     </w:p>
@@ -240,20 +302,10 @@
         <w:keepLines w:val="0"/>
         <w:widowControl/>
         <w:suppressLineNumbers w:val="0"/>
-      </w:pPr>
-      <w:r>
-        <w:pict>
-          <v:rect id="_x0000_i1027" o:spt="1" style="height:1.5pt;width:432pt;" fillcolor="#A0A0A0" filled="t" stroked="f" coordsize="21600,21600" o:hr="t" o:hrstd="t" o:hralign="center">
-            <v:path/>
-            <v:fill on="t" focussize="0,0"/>
-            <v:stroke on="f"/>
-            <v:imagedata o:title=""/>
-            <o:lock v:ext="edit"/>
-            <w10:wrap type="none"/>
-            <w10:anchorlock/>
-          </v:rect>
-        </w:pict>
-      </w:r>
+        <w:rPr>
+          <w:rFonts w:hint="default" w:ascii="Times New Roman" w:hAnsi="Times New Roman" w:cs="Times New Roman"/>
+        </w:rPr>
+      </w:pPr>
     </w:p>
     <w:p>
       <w:pPr>
@@ -262,10 +314,14 @@
         <w:keepLines w:val="0"/>
         <w:widowControl/>
         <w:suppressLineNumbers w:val="0"/>
+        <w:rPr>
+          <w:rFonts w:hint="default" w:ascii="Times New Roman" w:hAnsi="Times New Roman" w:cs="Times New Roman"/>
+        </w:rPr>
       </w:pPr>
       <w:r>
         <w:rPr>
           <w:rStyle w:val="92"/>
+          <w:rFonts w:hint="default" w:ascii="Times New Roman" w:hAnsi="Times New Roman" w:cs="Times New Roman"/>
           <w:b/>
           <w:bCs/>
         </w:rPr>
@@ -279,16 +335,23 @@
         <w:keepLines w:val="0"/>
         <w:widowControl/>
         <w:suppressLineNumbers w:val="0"/>
+        <w:rPr>
+          <w:rFonts w:hint="default" w:ascii="Times New Roman" w:hAnsi="Times New Roman" w:cs="Times New Roman"/>
+        </w:rPr>
       </w:pPr>
       <w:r>
         <w:rPr>
           <w:rStyle w:val="92"/>
+          <w:rFonts w:hint="default" w:ascii="Times New Roman" w:hAnsi="Times New Roman" w:cs="Times New Roman"/>
           <w:b/>
           <w:bCs/>
         </w:rPr>
         <w:t>Scope</w:t>
       </w:r>
       <w:r>
+        <w:rPr>
+          <w:rFonts w:hint="default" w:ascii="Times New Roman" w:hAnsi="Times New Roman" w:cs="Times New Roman"/>
+        </w:rPr>
         <w:t>:</w:t>
       </w:r>
     </w:p>
@@ -299,8 +362,14 @@
         <w:keepLines w:val="0"/>
         <w:widowControl/>
         <w:suppressLineNumbers w:val="0"/>
+        <w:rPr>
+          <w:rFonts w:hint="default" w:ascii="Times New Roman" w:hAnsi="Times New Roman" w:cs="Times New Roman"/>
+        </w:rPr>
       </w:pPr>
       <w:r>
+        <w:rPr>
+          <w:rFonts w:hint="default" w:ascii="Times New Roman" w:hAnsi="Times New Roman" w:cs="Times New Roman"/>
+        </w:rPr>
         <w:t>The scope of the Library Management System includes:</w:t>
       </w:r>
     </w:p>
@@ -316,14 +385,21 @@
         <w:suppressLineNumbers w:val="0"/>
         <w:spacing w:before="0" w:beforeAutospacing="1" w:after="0" w:afterAutospacing="1"/>
         <w:ind w:left="720" w:hanging="360"/>
+        <w:rPr>
+          <w:rFonts w:hint="default" w:ascii="Times New Roman" w:hAnsi="Times New Roman" w:cs="Times New Roman"/>
+        </w:rPr>
       </w:pPr>
       <w:r>
         <w:rPr>
           <w:rStyle w:val="92"/>
+          <w:rFonts w:hint="default" w:ascii="Times New Roman" w:hAnsi="Times New Roman" w:cs="Times New Roman"/>
         </w:rPr>
         <w:t>Book Management</w:t>
       </w:r>
       <w:r>
+        <w:rPr>
+          <w:rFonts w:hint="default" w:ascii="Times New Roman" w:hAnsi="Times New Roman" w:cs="Times New Roman"/>
+        </w:rPr>
         <w:t>: Administrators can add, edit, and delete book records.</w:t>
       </w:r>
     </w:p>
@@ -339,14 +415,21 @@
         <w:suppressLineNumbers w:val="0"/>
         <w:spacing w:before="0" w:beforeAutospacing="1" w:after="0" w:afterAutospacing="1"/>
         <w:ind w:left="720" w:hanging="360"/>
+        <w:rPr>
+          <w:rFonts w:hint="default" w:ascii="Times New Roman" w:hAnsi="Times New Roman" w:cs="Times New Roman"/>
+        </w:rPr>
       </w:pPr>
       <w:r>
         <w:rPr>
           <w:rStyle w:val="92"/>
+          <w:rFonts w:hint="default" w:ascii="Times New Roman" w:hAnsi="Times New Roman" w:cs="Times New Roman"/>
         </w:rPr>
         <w:t>User Management</w:t>
       </w:r>
       <w:r>
+        <w:rPr>
+          <w:rFonts w:hint="default" w:ascii="Times New Roman" w:hAnsi="Times New Roman" w:cs="Times New Roman"/>
+        </w:rPr>
         <w:t>: Users can register, log in, and manage their borrowing history.</w:t>
       </w:r>
     </w:p>
@@ -362,15 +445,35 @@
         <w:suppressLineNumbers w:val="0"/>
         <w:spacing w:before="0" w:beforeAutospacing="1" w:after="0" w:afterAutospacing="1"/>
         <w:ind w:left="720" w:hanging="360"/>
+        <w:rPr>
+          <w:rFonts w:hint="default" w:ascii="Times New Roman" w:hAnsi="Times New Roman" w:cs="Times New Roman"/>
+        </w:rPr>
       </w:pPr>
       <w:r>
         <w:rPr>
           <w:rStyle w:val="92"/>
-        </w:rPr>
-        <w:t>Borrowing and Returning</w:t>
+          <w:rFonts w:hint="default" w:ascii="Times New Roman" w:hAnsi="Times New Roman" w:cs="Times New Roman"/>
+        </w:rPr>
+        <w:t>Borrowing</w:t>
       </w:r>
       <w:r>
-        <w:t>: Users can borrow and return books via their accounts.</w:t>
+        <w:rPr>
+          <w:rFonts w:hint="default" w:ascii="Times New Roman" w:hAnsi="Times New Roman" w:cs="Times New Roman"/>
+        </w:rPr>
+        <w:t>: Users can borrow</w:t>
+      </w:r>
+      <w:r>
+        <w:rPr>
+          <w:rFonts w:hint="default" w:ascii="Times New Roman" w:hAnsi="Times New Roman" w:cs="Times New Roman"/>
+          <w:lang w:val="en-US"/>
+        </w:rPr>
+        <w:t>z</w:t>
+      </w:r>
+      <w:r>
+        <w:rPr>
+          <w:rFonts w:hint="default" w:ascii="Times New Roman" w:hAnsi="Times New Roman" w:cs="Times New Roman"/>
+        </w:rPr>
+        <w:t xml:space="preserve"> books via their accounts.</w:t>
       </w:r>
     </w:p>
     <w:p>
@@ -385,14 +488,21 @@
         <w:suppressLineNumbers w:val="0"/>
         <w:spacing w:before="0" w:beforeAutospacing="1" w:after="0" w:afterAutospacing="1"/>
         <w:ind w:left="720" w:hanging="360"/>
+        <w:rPr>
+          <w:rFonts w:hint="default" w:ascii="Times New Roman" w:hAnsi="Times New Roman" w:cs="Times New Roman"/>
+        </w:rPr>
       </w:pPr>
       <w:r>
         <w:rPr>
           <w:rStyle w:val="92"/>
+          <w:rFonts w:hint="default" w:ascii="Times New Roman" w:hAnsi="Times New Roman" w:cs="Times New Roman"/>
         </w:rPr>
         <w:t>Inventory Management</w:t>
       </w:r>
       <w:r>
+        <w:rPr>
+          <w:rFonts w:hint="default" w:ascii="Times New Roman" w:hAnsi="Times New Roman" w:cs="Times New Roman"/>
+        </w:rPr>
         <w:t>: Librarians can manage the book inventory and track overdue books.</w:t>
       </w:r>
     </w:p>
@@ -408,15 +518,59 @@
         <w:suppressLineNumbers w:val="0"/>
         <w:spacing w:before="0" w:beforeAutospacing="1" w:after="0" w:afterAutospacing="1"/>
         <w:ind w:left="720" w:hanging="360"/>
+        <w:rPr>
+          <w:rFonts w:hint="default" w:ascii="Times New Roman" w:hAnsi="Times New Roman" w:cs="Times New Roman"/>
+        </w:rPr>
       </w:pPr>
       <w:r>
         <w:rPr>
           <w:rStyle w:val="92"/>
+          <w:rFonts w:hint="default" w:ascii="Times New Roman" w:hAnsi="Times New Roman" w:cs="Times New Roman"/>
         </w:rPr>
         <w:t>Fine Management</w:t>
       </w:r>
       <w:r>
+        <w:rPr>
+          <w:rFonts w:hint="default" w:ascii="Times New Roman" w:hAnsi="Times New Roman" w:cs="Times New Roman"/>
+        </w:rPr>
         <w:t>: Fines are calculated automatically for overdue returns.</w:t>
+      </w:r>
+    </w:p>
+    <w:p>
+      <w:pPr>
+        <w:keepNext w:val="0"/>
+        <w:keepLines w:val="0"/>
+        <w:widowControl/>
+        <w:numPr>
+          <w:ilvl w:val="0"/>
+          <w:numId w:val="12"/>
+        </w:numPr>
+        <w:suppressLineNumbers w:val="0"/>
+        <w:spacing w:before="0" w:beforeAutospacing="1" w:after="0" w:afterAutospacing="1"/>
+        <w:ind w:left="720" w:hanging="360"/>
+        <w:rPr>
+          <w:rFonts w:hint="default" w:ascii="Times New Roman" w:hAnsi="Times New Roman" w:cs="Times New Roman"/>
+          <w:b/>
+          <w:bCs/>
+        </w:rPr>
+      </w:pPr>
+      <w:r>
+        <w:rPr>
+          <w:rFonts w:hint="default" w:ascii="Times New Roman" w:hAnsi="Times New Roman" w:cs="Times New Roman"/>
+          <w:b/>
+          <w:bCs/>
+          <w:lang w:val="en-US"/>
+        </w:rPr>
+        <w:t xml:space="preserve">Ban Users </w:t>
+      </w:r>
+      <w:r>
+        <w:rPr>
+          <w:rFonts w:hint="default" w:ascii="Times New Roman" w:hAnsi="Times New Roman" w:cs="Times New Roman"/>
+          <w:b w:val="0"/>
+          <w:bCs w:val="0"/>
+          <w:lang w:val="en-US"/>
+        </w:rPr>
+        <w:t>: Administrators have the ability to ban users from accessing the system for policy violations or other reasons.</w:t>
       </w:r>
     </w:p>
     <w:p>
@@ -426,16 +580,23 @@
         <w:keepLines w:val="0"/>
         <w:widowControl/>
         <w:suppressLineNumbers w:val="0"/>
+        <w:rPr>
+          <w:rFonts w:hint="default" w:ascii="Times New Roman" w:hAnsi="Times New Roman" w:cs="Times New Roman"/>
+        </w:rPr>
       </w:pPr>
       <w:r>
         <w:rPr>
           <w:rStyle w:val="92"/>
+          <w:rFonts w:hint="default" w:ascii="Times New Roman" w:hAnsi="Times New Roman" w:cs="Times New Roman"/>
           <w:b/>
           <w:bCs/>
         </w:rPr>
         <w:t>Objectives</w:t>
       </w:r>
       <w:r>
+        <w:rPr>
+          <w:rFonts w:hint="default" w:ascii="Times New Roman" w:hAnsi="Times New Roman" w:cs="Times New Roman"/>
+        </w:rPr>
         <w:t>:</w:t>
       </w:r>
     </w:p>
@@ -451,9 +612,15 @@
         <w:suppressLineNumbers w:val="0"/>
         <w:spacing w:before="0" w:beforeAutospacing="1" w:after="0" w:afterAutospacing="1"/>
         <w:ind w:left="720" w:hanging="360"/>
+        <w:rPr>
+          <w:rFonts w:hint="default" w:ascii="Times New Roman" w:hAnsi="Times New Roman" w:cs="Times New Roman"/>
+        </w:rPr>
       </w:pPr>
       <w:r>
-        <w:t>Simplify the borrowing and returning process for users.</w:t>
+        <w:rPr>
+          <w:rFonts w:hint="default" w:ascii="Times New Roman" w:hAnsi="Times New Roman" w:cs="Times New Roman"/>
+        </w:rPr>
+        <w:t>Simplify the borrowing process for users.</w:t>
       </w:r>
     </w:p>
     <w:p>
@@ -468,8 +635,14 @@
         <w:suppressLineNumbers w:val="0"/>
         <w:spacing w:before="0" w:beforeAutospacing="1" w:after="0" w:afterAutospacing="1"/>
         <w:ind w:left="720" w:hanging="360"/>
+        <w:rPr>
+          <w:rFonts w:hint="default" w:ascii="Times New Roman" w:hAnsi="Times New Roman" w:cs="Times New Roman"/>
+        </w:rPr>
       </w:pPr>
       <w:r>
+        <w:rPr>
+          <w:rFonts w:hint="default" w:ascii="Times New Roman" w:hAnsi="Times New Roman" w:cs="Times New Roman"/>
+        </w:rPr>
         <w:t>Streamline the management of book inventories and user accounts for librarians.</w:t>
       </w:r>
     </w:p>
@@ -485,8 +658,14 @@
         <w:suppressLineNumbers w:val="0"/>
         <w:spacing w:before="0" w:beforeAutospacing="1" w:after="0" w:afterAutospacing="1"/>
         <w:ind w:left="720" w:hanging="360"/>
+        <w:rPr>
+          <w:rFonts w:hint="default" w:ascii="Times New Roman" w:hAnsi="Times New Roman" w:cs="Times New Roman"/>
+        </w:rPr>
       </w:pPr>
       <w:r>
+        <w:rPr>
+          <w:rFonts w:hint="default" w:ascii="Times New Roman" w:hAnsi="Times New Roman" w:cs="Times New Roman"/>
+        </w:rPr>
         <w:t>Automate overdue notifications and fine calculations.</w:t>
       </w:r>
     </w:p>
@@ -502,8 +681,14 @@
         <w:suppressLineNumbers w:val="0"/>
         <w:spacing w:before="0" w:beforeAutospacing="1" w:after="0" w:afterAutospacing="1"/>
         <w:ind w:left="720" w:hanging="360"/>
+        <w:rPr>
+          <w:rFonts w:hint="default" w:ascii="Times New Roman" w:hAnsi="Times New Roman" w:cs="Times New Roman"/>
+        </w:rPr>
       </w:pPr>
       <w:r>
+        <w:rPr>
+          <w:rFonts w:hint="default" w:ascii="Times New Roman" w:hAnsi="Times New Roman" w:cs="Times New Roman"/>
+        </w:rPr>
         <w:t>Ensure the system is accessible and responsive across different devices.</w:t>
       </w:r>
     </w:p>
@@ -512,21 +697,34 @@
         <w:keepNext w:val="0"/>
         <w:keepLines w:val="0"/>
         <w:widowControl/>
+        <w:numPr>
+          <w:ilvl w:val="0"/>
+          <w:numId w:val="13"/>
+        </w:numPr>
         <w:suppressLineNumbers w:val="0"/>
+        <w:spacing w:before="0" w:beforeAutospacing="1" w:after="0" w:afterAutospacing="1"/>
+        <w:ind w:left="720" w:hanging="360"/>
+        <w:rPr>
+          <w:rFonts w:hint="default" w:ascii="Times New Roman" w:hAnsi="Times New Roman" w:cs="Times New Roman"/>
+        </w:rPr>
       </w:pPr>
       <w:r>
-        <w:pict>
-          <v:rect id="_x0000_i1028" o:spt="1" style="height:1.5pt;width:432pt;" fillcolor="#A0A0A0" filled="t" stroked="f" coordsize="21600,21600" o:hr="t" o:hrstd="t" o:hralign="center">
-            <v:path/>
-            <v:fill on="t" focussize="0,0"/>
-            <v:stroke on="f"/>
-            <v:imagedata o:title=""/>
-            <o:lock v:ext="edit"/>
-            <w10:wrap type="none"/>
-            <w10:anchorlock/>
-          </v:rect>
-        </w:pict>
+        <w:rPr>
+          <w:rFonts w:hint="default" w:ascii="Times New Roman" w:hAnsi="Times New Roman" w:cs="Times New Roman"/>
+        </w:rPr>
+        <w:t>Enable administrators to manage user access by banning accounts as necessary.</w:t>
       </w:r>
+    </w:p>
+    <w:p>
+      <w:pPr>
+        <w:keepNext w:val="0"/>
+        <w:keepLines w:val="0"/>
+        <w:widowControl/>
+        <w:suppressLineNumbers w:val="0"/>
+        <w:rPr>
+          <w:rFonts w:hint="default" w:ascii="Times New Roman" w:hAnsi="Times New Roman" w:cs="Times New Roman"/>
+        </w:rPr>
+      </w:pPr>
     </w:p>
     <w:p>
       <w:pPr>
@@ -535,10 +733,14 @@
         <w:keepLines w:val="0"/>
         <w:widowControl/>
         <w:suppressLineNumbers w:val="0"/>
+        <w:rPr>
+          <w:rFonts w:hint="default" w:ascii="Times New Roman" w:hAnsi="Times New Roman" w:cs="Times New Roman"/>
+        </w:rPr>
       </w:pPr>
       <w:r>
         <w:rPr>
           <w:rStyle w:val="92"/>
+          <w:rFonts w:hint="default" w:ascii="Times New Roman" w:hAnsi="Times New Roman" w:cs="Times New Roman"/>
           <w:b/>
           <w:bCs/>
         </w:rPr>
@@ -552,16 +754,23 @@
         <w:keepLines w:val="0"/>
         <w:widowControl/>
         <w:suppressLineNumbers w:val="0"/>
+        <w:rPr>
+          <w:rFonts w:hint="default" w:ascii="Times New Roman" w:hAnsi="Times New Roman" w:cs="Times New Roman"/>
+        </w:rPr>
       </w:pPr>
       <w:r>
         <w:rPr>
           <w:rStyle w:val="92"/>
+          <w:rFonts w:hint="default" w:ascii="Times New Roman" w:hAnsi="Times New Roman" w:cs="Times New Roman"/>
           <w:b/>
           <w:bCs/>
         </w:rPr>
         <w:t>General Users</w:t>
       </w:r>
       <w:r>
+        <w:rPr>
+          <w:rFonts w:hint="default" w:ascii="Times New Roman" w:hAnsi="Times New Roman" w:cs="Times New Roman"/>
+        </w:rPr>
         <w:t>:</w:t>
       </w:r>
     </w:p>
@@ -577,14 +786,21 @@
         <w:suppressLineNumbers w:val="0"/>
         <w:spacing w:before="0" w:beforeAutospacing="1" w:after="0" w:afterAutospacing="1"/>
         <w:ind w:left="720" w:hanging="360"/>
+        <w:rPr>
+          <w:rFonts w:hint="default" w:ascii="Times New Roman" w:hAnsi="Times New Roman" w:cs="Times New Roman"/>
+        </w:rPr>
       </w:pPr>
       <w:r>
         <w:rPr>
           <w:rStyle w:val="92"/>
+          <w:rFonts w:hint="default" w:ascii="Times New Roman" w:hAnsi="Times New Roman" w:cs="Times New Roman"/>
         </w:rPr>
         <w:t>Registration/Login</w:t>
       </w:r>
       <w:r>
+        <w:rPr>
+          <w:rFonts w:hint="default" w:ascii="Times New Roman" w:hAnsi="Times New Roman" w:cs="Times New Roman"/>
+        </w:rPr>
         <w:t>: Users can create an account or log in to access their borrowing history and borrow books.</w:t>
       </w:r>
     </w:p>
@@ -600,14 +816,21 @@
         <w:suppressLineNumbers w:val="0"/>
         <w:spacing w:before="0" w:beforeAutospacing="1" w:after="0" w:afterAutospacing="1"/>
         <w:ind w:left="720" w:hanging="360"/>
+        <w:rPr>
+          <w:rFonts w:hint="default" w:ascii="Times New Roman" w:hAnsi="Times New Roman" w:cs="Times New Roman"/>
+        </w:rPr>
       </w:pPr>
       <w:r>
         <w:rPr>
           <w:rStyle w:val="92"/>
+          <w:rFonts w:hint="default" w:ascii="Times New Roman" w:hAnsi="Times New Roman" w:cs="Times New Roman"/>
         </w:rPr>
         <w:t>Book Search</w:t>
       </w:r>
       <w:r>
+        <w:rPr>
+          <w:rFonts w:hint="default" w:ascii="Times New Roman" w:hAnsi="Times New Roman" w:cs="Times New Roman"/>
+        </w:rPr>
         <w:t>: Users can search books by title, author, or genre.</w:t>
       </w:r>
     </w:p>
@@ -623,15 +846,35 @@
         <w:suppressLineNumbers w:val="0"/>
         <w:spacing w:before="0" w:beforeAutospacing="1" w:after="0" w:afterAutospacing="1"/>
         <w:ind w:left="720" w:hanging="360"/>
+        <w:rPr>
+          <w:rFonts w:hint="default" w:ascii="Times New Roman" w:hAnsi="Times New Roman" w:cs="Times New Roman"/>
+        </w:rPr>
       </w:pPr>
       <w:r>
         <w:rPr>
           <w:rStyle w:val="92"/>
-        </w:rPr>
-        <w:t>Borrow/Return Books</w:t>
+          <w:rFonts w:hint="default" w:ascii="Times New Roman" w:hAnsi="Times New Roman" w:cs="Times New Roman"/>
+        </w:rPr>
+        <w:t>Borrow Books</w:t>
       </w:r>
       <w:r>
-        <w:t>: Users can view book availability, borrow books, and return them online.</w:t>
+        <w:rPr>
+          <w:rFonts w:hint="default" w:ascii="Times New Roman" w:hAnsi="Times New Roman" w:cs="Times New Roman"/>
+        </w:rPr>
+        <w:t>: Users can view book availability</w:t>
+      </w:r>
+      <w:r>
+        <w:rPr>
+          <w:rFonts w:hint="default" w:cs="Times New Roman"/>
+          <w:lang w:val="en-US"/>
+        </w:rPr>
+        <w:t xml:space="preserve"> and</w:t>
+      </w:r>
+      <w:r>
+        <w:rPr>
+          <w:rFonts w:hint="default" w:ascii="Times New Roman" w:hAnsi="Times New Roman" w:cs="Times New Roman"/>
+        </w:rPr>
+        <w:t xml:space="preserve"> borrow books them online.</w:t>
       </w:r>
     </w:p>
     <w:p>
@@ -646,14 +889,21 @@
         <w:suppressLineNumbers w:val="0"/>
         <w:spacing w:before="0" w:beforeAutospacing="1" w:after="0" w:afterAutospacing="1"/>
         <w:ind w:left="720" w:hanging="360"/>
+        <w:rPr>
+          <w:rFonts w:hint="default" w:ascii="Times New Roman" w:hAnsi="Times New Roman" w:cs="Times New Roman"/>
+        </w:rPr>
       </w:pPr>
       <w:r>
         <w:rPr>
           <w:rStyle w:val="92"/>
+          <w:rFonts w:hint="default" w:ascii="Times New Roman" w:hAnsi="Times New Roman" w:cs="Times New Roman"/>
         </w:rPr>
         <w:t>Notifications</w:t>
       </w:r>
       <w:r>
+        <w:rPr>
+          <w:rFonts w:hint="default" w:ascii="Times New Roman" w:hAnsi="Times New Roman" w:cs="Times New Roman"/>
+        </w:rPr>
         <w:t>: Users receive alerts for overdue books or upcoming due dates.</w:t>
       </w:r>
     </w:p>
@@ -664,16 +914,23 @@
         <w:keepLines w:val="0"/>
         <w:widowControl/>
         <w:suppressLineNumbers w:val="0"/>
+        <w:rPr>
+          <w:rFonts w:hint="default" w:ascii="Times New Roman" w:hAnsi="Times New Roman" w:cs="Times New Roman"/>
+        </w:rPr>
       </w:pPr>
       <w:r>
         <w:rPr>
           <w:rStyle w:val="92"/>
+          <w:rFonts w:hint="default" w:ascii="Times New Roman" w:hAnsi="Times New Roman" w:cs="Times New Roman"/>
           <w:b/>
           <w:bCs/>
         </w:rPr>
         <w:t>Librarians/Admins</w:t>
       </w:r>
       <w:r>
+        <w:rPr>
+          <w:rFonts w:hint="default" w:ascii="Times New Roman" w:hAnsi="Times New Roman" w:cs="Times New Roman"/>
+        </w:rPr>
         <w:t>:</w:t>
       </w:r>
     </w:p>
@@ -689,14 +946,21 @@
         <w:suppressLineNumbers w:val="0"/>
         <w:spacing w:before="0" w:beforeAutospacing="1" w:after="0" w:afterAutospacing="1"/>
         <w:ind w:left="720" w:hanging="360"/>
+        <w:rPr>
+          <w:rFonts w:hint="default" w:ascii="Times New Roman" w:hAnsi="Times New Roman" w:cs="Times New Roman"/>
+        </w:rPr>
       </w:pPr>
       <w:r>
         <w:rPr>
           <w:rStyle w:val="92"/>
+          <w:rFonts w:hint="default" w:ascii="Times New Roman" w:hAnsi="Times New Roman" w:cs="Times New Roman"/>
         </w:rPr>
         <w:t>Book Management</w:t>
       </w:r>
       <w:r>
+        <w:rPr>
+          <w:rFonts w:hint="default" w:ascii="Times New Roman" w:hAnsi="Times New Roman" w:cs="Times New Roman"/>
+        </w:rPr>
         <w:t>: Admins can add, update, and delete book records.</w:t>
       </w:r>
     </w:p>
@@ -712,14 +976,21 @@
         <w:suppressLineNumbers w:val="0"/>
         <w:spacing w:before="0" w:beforeAutospacing="1" w:after="0" w:afterAutospacing="1"/>
         <w:ind w:left="720" w:hanging="360"/>
+        <w:rPr>
+          <w:rFonts w:hint="default" w:ascii="Times New Roman" w:hAnsi="Times New Roman" w:cs="Times New Roman"/>
+        </w:rPr>
       </w:pPr>
       <w:r>
         <w:rPr>
           <w:rStyle w:val="92"/>
+          <w:rFonts w:hint="default" w:ascii="Times New Roman" w:hAnsi="Times New Roman" w:cs="Times New Roman"/>
         </w:rPr>
         <w:t>User Management</w:t>
       </w:r>
       <w:r>
+        <w:rPr>
+          <w:rFonts w:hint="default" w:ascii="Times New Roman" w:hAnsi="Times New Roman" w:cs="Times New Roman"/>
+        </w:rPr>
         <w:t>: Admins can monitor and manage user accounts, including fines and borrowing restrictions.</w:t>
       </w:r>
     </w:p>
@@ -735,14 +1006,21 @@
         <w:suppressLineNumbers w:val="0"/>
         <w:spacing w:before="0" w:beforeAutospacing="1" w:after="0" w:afterAutospacing="1"/>
         <w:ind w:left="720" w:hanging="360"/>
+        <w:rPr>
+          <w:rFonts w:hint="default" w:ascii="Times New Roman" w:hAnsi="Times New Roman" w:cs="Times New Roman"/>
+        </w:rPr>
       </w:pPr>
       <w:r>
         <w:rPr>
           <w:rStyle w:val="92"/>
+          <w:rFonts w:hint="default" w:ascii="Times New Roman" w:hAnsi="Times New Roman" w:cs="Times New Roman"/>
         </w:rPr>
         <w:t>Inventory Management</w:t>
       </w:r>
       <w:r>
+        <w:rPr>
+          <w:rFonts w:hint="default" w:ascii="Times New Roman" w:hAnsi="Times New Roman" w:cs="Times New Roman"/>
+        </w:rPr>
         <w:t>: Admins can track books in inventory and manage overdue items.</w:t>
       </w:r>
     </w:p>
@@ -758,14 +1036,21 @@
         <w:suppressLineNumbers w:val="0"/>
         <w:spacing w:before="0" w:beforeAutospacing="1" w:after="0" w:afterAutospacing="1"/>
         <w:ind w:left="720" w:hanging="360"/>
+        <w:rPr>
+          <w:rFonts w:hint="default" w:ascii="Times New Roman" w:hAnsi="Times New Roman" w:cs="Times New Roman"/>
+        </w:rPr>
       </w:pPr>
       <w:r>
         <w:rPr>
           <w:rStyle w:val="92"/>
+          <w:rFonts w:hint="default" w:ascii="Times New Roman" w:hAnsi="Times New Roman" w:cs="Times New Roman"/>
         </w:rPr>
         <w:t>Reports</w:t>
       </w:r>
       <w:r>
+        <w:rPr>
+          <w:rFonts w:hint="default" w:ascii="Times New Roman" w:hAnsi="Times New Roman" w:cs="Times New Roman"/>
+        </w:rPr>
         <w:t>: Generate reports on borrowing trends, overdue books, and fines.</w:t>
       </w:r>
     </w:p>
@@ -775,8 +1060,14 @@
         <w:keepLines w:val="0"/>
         <w:widowControl/>
         <w:suppressLineNumbers w:val="0"/>
+        <w:rPr>
+          <w:rFonts w:hint="default" w:ascii="Times New Roman" w:hAnsi="Times New Roman" w:cs="Times New Roman"/>
+        </w:rPr>
       </w:pPr>
       <w:r>
+        <w:rPr>
+          <w:rFonts w:hint="default" w:ascii="Times New Roman" w:hAnsi="Times New Roman" w:cs="Times New Roman"/>
+        </w:rPr>
         <w:pict>
           <v:rect id="_x0000_i1029" o:spt="1" style="height:1.5pt;width:432pt;" fillcolor="#A0A0A0" filled="t" stroked="f" coordsize="21600,21600" o:hr="t" o:hrstd="t" o:hralign="center">
             <v:path/>
@@ -797,10 +1088,14 @@
         <w:keepLines w:val="0"/>
         <w:widowControl/>
         <w:suppressLineNumbers w:val="0"/>
+        <w:rPr>
+          <w:rFonts w:hint="default" w:ascii="Times New Roman" w:hAnsi="Times New Roman" w:cs="Times New Roman"/>
+        </w:rPr>
       </w:pPr>
       <w:r>
         <w:rPr>
           <w:rStyle w:val="92"/>
+          <w:rFonts w:hint="default" w:ascii="Times New Roman" w:hAnsi="Times New Roman" w:cs="Times New Roman"/>
           <w:b/>
           <w:bCs/>
         </w:rPr>
@@ -809,6 +1104,7 @@
     </w:p>
     <w:tbl>
       <w:tblPr>
+        <w:tblStyle w:val="12"/>
         <w:tblW w:w="0" w:type="auto"/>
         <w:tblCellSpacing w:w="15" w:type="dxa"/>
         <w:tblInd w:w="0" w:type="dxa"/>
@@ -820,7 +1116,7 @@
           <w:insideH w:val="none" w:color="auto" w:sz="0" w:space="0"/>
           <w:insideV w:val="none" w:color="auto" w:sz="0" w:space="0"/>
         </w:tblBorders>
-        <w:shd w:val="clear"/>
+        <w:shd w:val="clear" w:color="auto" w:fill="auto"/>
         <w:tblLayout w:type="autofit"/>
         <w:tblCellMar>
           <w:top w:w="15" w:type="dxa"/>
@@ -830,8 +1126,8 @@
         </w:tblCellMar>
       </w:tblPr>
       <w:tblGrid>
-        <w:gridCol w:w="1035"/>
-        <w:gridCol w:w="4875"/>
+        <w:gridCol w:w="1015"/>
+        <w:gridCol w:w="4335"/>
       </w:tblGrid>
       <w:tr>
         <w:tblPrEx>
@@ -843,7 +1139,7 @@
             <w:insideH w:val="none" w:color="auto" w:sz="0" w:space="0"/>
             <w:insideV w:val="none" w:color="auto" w:sz="0" w:space="0"/>
           </w:tblBorders>
-          <w:shd w:val="clear"/>
+          <w:shd w:val="clear" w:color="auto" w:fill="auto"/>
           <w:tblCellMar>
             <w:top w:w="15" w:type="dxa"/>
             <w:left w:w="15" w:type="dxa"/>
@@ -858,7 +1154,7 @@
         <w:tc>
           <w:tcPr>
             <w:tcW w:w="0" w:type="auto"/>
-            <w:shd w:val="clear"/>
+            <w:shd w:val="clear" w:color="auto" w:fill="auto"/>
             <w:vAlign w:val="center"/>
           </w:tcPr>
           <w:p>
@@ -869,6 +1165,7 @@
               <w:suppressLineNumbers w:val="0"/>
               <w:jc w:val="center"/>
               <w:rPr>
+                <w:rFonts w:hint="default" w:ascii="Times New Roman" w:hAnsi="Times New Roman" w:cs="Times New Roman"/>
                 <w:b/>
                 <w:bCs/>
               </w:rPr>
@@ -876,7 +1173,7 @@
             <w:r>
               <w:rPr>
                 <w:rStyle w:val="92"/>
-                <w:rFonts w:ascii="宋体" w:hAnsi="宋体" w:eastAsia="宋体" w:cs="宋体"/>
+                <w:rFonts w:hint="default" w:ascii="Times New Roman" w:hAnsi="Times New Roman" w:eastAsia="宋体" w:cs="Times New Roman"/>
                 <w:kern w:val="0"/>
                 <w:sz w:val="24"/>
                 <w:szCs w:val="24"/>
@@ -889,7 +1186,7 @@
         <w:tc>
           <w:tcPr>
             <w:tcW w:w="0" w:type="auto"/>
-            <w:shd w:val="clear"/>
+            <w:shd w:val="clear" w:color="auto" w:fill="auto"/>
             <w:vAlign w:val="center"/>
           </w:tcPr>
           <w:p>
@@ -900,6 +1197,7 @@
               <w:suppressLineNumbers w:val="0"/>
               <w:jc w:val="center"/>
               <w:rPr>
+                <w:rFonts w:hint="default" w:ascii="Times New Roman" w:hAnsi="Times New Roman" w:cs="Times New Roman"/>
                 <w:b/>
                 <w:bCs/>
               </w:rPr>
@@ -907,7 +1205,7 @@
             <w:r>
               <w:rPr>
                 <w:rStyle w:val="92"/>
-                <w:rFonts w:ascii="宋体" w:hAnsi="宋体" w:eastAsia="宋体" w:cs="宋体"/>
+                <w:rFonts w:hint="default" w:ascii="Times New Roman" w:hAnsi="Times New Roman" w:eastAsia="宋体" w:cs="Times New Roman"/>
                 <w:kern w:val="0"/>
                 <w:sz w:val="24"/>
                 <w:szCs w:val="24"/>
@@ -928,6 +1226,7 @@
             <w:insideH w:val="none" w:color="auto" w:sz="0" w:space="0"/>
             <w:insideV w:val="none" w:color="auto" w:sz="0" w:space="0"/>
           </w:tblBorders>
+          <w:shd w:val="clear" w:color="auto" w:fill="auto"/>
           <w:tblCellMar>
             <w:top w:w="15" w:type="dxa"/>
             <w:left w:w="15" w:type="dxa"/>
@@ -941,7 +1240,7 @@
         <w:tc>
           <w:tcPr>
             <w:tcW w:w="0" w:type="auto"/>
-            <w:shd w:val="clear"/>
+            <w:shd w:val="clear" w:color="auto" w:fill="auto"/>
             <w:vAlign w:val="center"/>
           </w:tcPr>
           <w:p>
@@ -951,10 +1250,13 @@
               <w:widowControl/>
               <w:suppressLineNumbers w:val="0"/>
               <w:jc w:val="left"/>
+              <w:rPr>
+                <w:rFonts w:hint="default" w:ascii="Times New Roman" w:hAnsi="Times New Roman" w:cs="Times New Roman"/>
+              </w:rPr>
             </w:pPr>
             <w:r>
               <w:rPr>
-                <w:rFonts w:ascii="宋体" w:hAnsi="宋体" w:eastAsia="宋体" w:cs="宋体"/>
+                <w:rFonts w:hint="default" w:ascii="Times New Roman" w:hAnsi="Times New Roman" w:eastAsia="宋体" w:cs="Times New Roman"/>
                 <w:kern w:val="0"/>
                 <w:sz w:val="24"/>
                 <w:szCs w:val="24"/>
@@ -967,7 +1269,7 @@
         <w:tc>
           <w:tcPr>
             <w:tcW w:w="0" w:type="auto"/>
-            <w:shd w:val="clear"/>
+            <w:shd w:val="clear" w:color="auto" w:fill="auto"/>
             <w:vAlign w:val="center"/>
           </w:tcPr>
           <w:p>
@@ -977,10 +1279,13 @@
               <w:widowControl/>
               <w:suppressLineNumbers w:val="0"/>
               <w:jc w:val="left"/>
+              <w:rPr>
+                <w:rFonts w:hint="default" w:ascii="Times New Roman" w:hAnsi="Times New Roman" w:cs="Times New Roman"/>
+              </w:rPr>
             </w:pPr>
             <w:r>
               <w:rPr>
-                <w:rFonts w:ascii="宋体" w:hAnsi="宋体" w:eastAsia="宋体" w:cs="宋体"/>
+                <w:rFonts w:hint="default" w:ascii="Times New Roman" w:hAnsi="Times New Roman" w:eastAsia="宋体" w:cs="Times New Roman"/>
                 <w:kern w:val="0"/>
                 <w:sz w:val="24"/>
                 <w:szCs w:val="24"/>
@@ -1014,7 +1319,7 @@
         <w:tc>
           <w:tcPr>
             <w:tcW w:w="0" w:type="auto"/>
-            <w:shd w:val="clear"/>
+            <w:shd w:val="clear" w:color="auto" w:fill="auto"/>
             <w:vAlign w:val="center"/>
           </w:tcPr>
           <w:p>
@@ -1024,10 +1329,13 @@
               <w:widowControl/>
               <w:suppressLineNumbers w:val="0"/>
               <w:jc w:val="left"/>
+              <w:rPr>
+                <w:rFonts w:hint="default" w:ascii="Times New Roman" w:hAnsi="Times New Roman" w:cs="Times New Roman"/>
+              </w:rPr>
             </w:pPr>
             <w:r>
               <w:rPr>
-                <w:rFonts w:ascii="宋体" w:hAnsi="宋体" w:eastAsia="宋体" w:cs="宋体"/>
+                <w:rFonts w:hint="default" w:ascii="Times New Roman" w:hAnsi="Times New Roman" w:eastAsia="宋体" w:cs="Times New Roman"/>
                 <w:kern w:val="0"/>
                 <w:sz w:val="24"/>
                 <w:szCs w:val="24"/>
@@ -1040,7 +1348,7 @@
         <w:tc>
           <w:tcPr>
             <w:tcW w:w="0" w:type="auto"/>
-            <w:shd w:val="clear"/>
+            <w:shd w:val="clear" w:color="auto" w:fill="auto"/>
             <w:vAlign w:val="center"/>
           </w:tcPr>
           <w:p>
@@ -1050,10 +1358,13 @@
               <w:widowControl/>
               <w:suppressLineNumbers w:val="0"/>
               <w:jc w:val="left"/>
+              <w:rPr>
+                <w:rFonts w:hint="default" w:ascii="Times New Roman" w:hAnsi="Times New Roman" w:cs="Times New Roman"/>
+              </w:rPr>
             </w:pPr>
             <w:r>
               <w:rPr>
-                <w:rFonts w:ascii="宋体" w:hAnsi="宋体" w:eastAsia="宋体" w:cs="宋体"/>
+                <w:rFonts w:hint="default" w:ascii="Times New Roman" w:hAnsi="Times New Roman" w:eastAsia="宋体" w:cs="Times New Roman"/>
                 <w:kern w:val="0"/>
                 <w:sz w:val="24"/>
                 <w:szCs w:val="24"/>
@@ -1074,7 +1385,7 @@
             <w:insideH w:val="none" w:color="auto" w:sz="0" w:space="0"/>
             <w:insideV w:val="none" w:color="auto" w:sz="0" w:space="0"/>
           </w:tblBorders>
-          <w:shd w:val="clear"/>
+          <w:shd w:val="clear" w:color="auto" w:fill="auto"/>
           <w:tblCellMar>
             <w:top w:w="15" w:type="dxa"/>
             <w:left w:w="15" w:type="dxa"/>
@@ -1088,7 +1399,7 @@
         <w:tc>
           <w:tcPr>
             <w:tcW w:w="0" w:type="auto"/>
-            <w:shd w:val="clear"/>
+            <w:shd w:val="clear" w:color="auto" w:fill="auto"/>
             <w:vAlign w:val="center"/>
           </w:tcPr>
           <w:p>
@@ -1098,10 +1409,13 @@
               <w:widowControl/>
               <w:suppressLineNumbers w:val="0"/>
               <w:jc w:val="left"/>
+              <w:rPr>
+                <w:rFonts w:hint="default" w:ascii="Times New Roman" w:hAnsi="Times New Roman" w:cs="Times New Roman"/>
+              </w:rPr>
             </w:pPr>
             <w:r>
               <w:rPr>
-                <w:rFonts w:ascii="宋体" w:hAnsi="宋体" w:eastAsia="宋体" w:cs="宋体"/>
+                <w:rFonts w:hint="default" w:ascii="Times New Roman" w:hAnsi="Times New Roman" w:eastAsia="宋体" w:cs="Times New Roman"/>
                 <w:kern w:val="0"/>
                 <w:sz w:val="24"/>
                 <w:szCs w:val="24"/>
@@ -1114,7 +1428,7 @@
         <w:tc>
           <w:tcPr>
             <w:tcW w:w="0" w:type="auto"/>
-            <w:shd w:val="clear"/>
+            <w:shd w:val="clear" w:color="auto" w:fill="auto"/>
             <w:vAlign w:val="center"/>
           </w:tcPr>
           <w:p>
@@ -1124,10 +1438,13 @@
               <w:widowControl/>
               <w:suppressLineNumbers w:val="0"/>
               <w:jc w:val="left"/>
+              <w:rPr>
+                <w:rFonts w:hint="default" w:ascii="Times New Roman" w:hAnsi="Times New Roman" w:cs="Times New Roman"/>
+              </w:rPr>
             </w:pPr>
             <w:r>
               <w:rPr>
-                <w:rFonts w:ascii="宋体" w:hAnsi="宋体" w:eastAsia="宋体" w:cs="宋体"/>
+                <w:rFonts w:hint="default" w:ascii="Times New Roman" w:hAnsi="Times New Roman" w:eastAsia="宋体" w:cs="Times New Roman"/>
                 <w:kern w:val="0"/>
                 <w:sz w:val="24"/>
                 <w:szCs w:val="24"/>
@@ -1161,7 +1478,7 @@
         <w:tc>
           <w:tcPr>
             <w:tcW w:w="0" w:type="auto"/>
-            <w:shd w:val="clear"/>
+            <w:shd w:val="clear" w:color="auto" w:fill="auto"/>
             <w:vAlign w:val="center"/>
           </w:tcPr>
           <w:p>
@@ -1171,10 +1488,13 @@
               <w:widowControl/>
               <w:suppressLineNumbers w:val="0"/>
               <w:jc w:val="left"/>
+              <w:rPr>
+                <w:rFonts w:hint="default" w:ascii="Times New Roman" w:hAnsi="Times New Roman" w:cs="Times New Roman"/>
+              </w:rPr>
             </w:pPr>
             <w:r>
               <w:rPr>
-                <w:rFonts w:ascii="宋体" w:hAnsi="宋体" w:eastAsia="宋体" w:cs="宋体"/>
+                <w:rFonts w:hint="default" w:ascii="Times New Roman" w:hAnsi="Times New Roman" w:eastAsia="宋体" w:cs="Times New Roman"/>
                 <w:kern w:val="0"/>
                 <w:sz w:val="24"/>
                 <w:szCs w:val="24"/>
@@ -1187,7 +1507,7 @@
         <w:tc>
           <w:tcPr>
             <w:tcW w:w="0" w:type="auto"/>
-            <w:shd w:val="clear"/>
+            <w:shd w:val="clear" w:color="auto" w:fill="auto"/>
             <w:vAlign w:val="center"/>
           </w:tcPr>
           <w:p>
@@ -1197,10 +1517,13 @@
               <w:widowControl/>
               <w:suppressLineNumbers w:val="0"/>
               <w:jc w:val="left"/>
+              <w:rPr>
+                <w:rFonts w:hint="default" w:ascii="Times New Roman" w:hAnsi="Times New Roman" w:cs="Times New Roman"/>
+              </w:rPr>
             </w:pPr>
             <w:r>
               <w:rPr>
-                <w:rFonts w:ascii="宋体" w:hAnsi="宋体" w:eastAsia="宋体" w:cs="宋体"/>
+                <w:rFonts w:hint="default" w:ascii="Times New Roman" w:hAnsi="Times New Roman" w:eastAsia="宋体" w:cs="Times New Roman"/>
                 <w:kern w:val="0"/>
                 <w:sz w:val="24"/>
                 <w:szCs w:val="24"/>
@@ -1221,7 +1544,7 @@
             <w:insideH w:val="none" w:color="auto" w:sz="0" w:space="0"/>
             <w:insideV w:val="none" w:color="auto" w:sz="0" w:space="0"/>
           </w:tblBorders>
-          <w:shd w:val="clear"/>
+          <w:shd w:val="clear" w:color="auto" w:fill="auto"/>
           <w:tblCellMar>
             <w:top w:w="15" w:type="dxa"/>
             <w:left w:w="15" w:type="dxa"/>
@@ -1235,7 +1558,7 @@
         <w:tc>
           <w:tcPr>
             <w:tcW w:w="0" w:type="auto"/>
-            <w:shd w:val="clear"/>
+            <w:shd w:val="clear" w:color="auto" w:fill="auto"/>
             <w:vAlign w:val="center"/>
           </w:tcPr>
           <w:p>
@@ -1245,10 +1568,13 @@
               <w:widowControl/>
               <w:suppressLineNumbers w:val="0"/>
               <w:jc w:val="left"/>
+              <w:rPr>
+                <w:rFonts w:hint="default" w:ascii="Times New Roman" w:hAnsi="Times New Roman" w:cs="Times New Roman"/>
+              </w:rPr>
             </w:pPr>
             <w:r>
               <w:rPr>
-                <w:rFonts w:ascii="宋体" w:hAnsi="宋体" w:eastAsia="宋体" w:cs="宋体"/>
+                <w:rFonts w:hint="default" w:ascii="Times New Roman" w:hAnsi="Times New Roman" w:eastAsia="宋体" w:cs="Times New Roman"/>
                 <w:kern w:val="0"/>
                 <w:sz w:val="24"/>
                 <w:szCs w:val="24"/>
@@ -1261,7 +1587,7 @@
         <w:tc>
           <w:tcPr>
             <w:tcW w:w="0" w:type="auto"/>
-            <w:shd w:val="clear"/>
+            <w:shd w:val="clear" w:color="auto" w:fill="auto"/>
             <w:vAlign w:val="center"/>
           </w:tcPr>
           <w:p>
@@ -1271,10 +1597,13 @@
               <w:widowControl/>
               <w:suppressLineNumbers w:val="0"/>
               <w:jc w:val="left"/>
+              <w:rPr>
+                <w:rFonts w:hint="default" w:ascii="Times New Roman" w:hAnsi="Times New Roman" w:cs="Times New Roman"/>
+              </w:rPr>
             </w:pPr>
             <w:r>
               <w:rPr>
-                <w:rFonts w:ascii="宋体" w:hAnsi="宋体" w:eastAsia="宋体" w:cs="宋体"/>
+                <w:rFonts w:hint="default" w:ascii="Times New Roman" w:hAnsi="Times New Roman" w:eastAsia="宋体" w:cs="Times New Roman"/>
                 <w:kern w:val="0"/>
                 <w:sz w:val="24"/>
                 <w:szCs w:val="24"/>
@@ -1308,7 +1637,7 @@
         <w:tc>
           <w:tcPr>
             <w:tcW w:w="0" w:type="auto"/>
-            <w:shd w:val="clear"/>
+            <w:shd w:val="clear" w:color="auto" w:fill="auto"/>
             <w:vAlign w:val="center"/>
           </w:tcPr>
           <w:p>
@@ -1318,10 +1647,13 @@
               <w:widowControl/>
               <w:suppressLineNumbers w:val="0"/>
               <w:jc w:val="left"/>
+              <w:rPr>
+                <w:rFonts w:hint="default" w:ascii="Times New Roman" w:hAnsi="Times New Roman" w:cs="Times New Roman"/>
+              </w:rPr>
             </w:pPr>
             <w:r>
               <w:rPr>
-                <w:rFonts w:ascii="宋体" w:hAnsi="宋体" w:eastAsia="宋体" w:cs="宋体"/>
+                <w:rFonts w:hint="default" w:ascii="Times New Roman" w:hAnsi="Times New Roman" w:eastAsia="宋体" w:cs="Times New Roman"/>
                 <w:kern w:val="0"/>
                 <w:sz w:val="24"/>
                 <w:szCs w:val="24"/>
@@ -1334,7 +1666,7 @@
         <w:tc>
           <w:tcPr>
             <w:tcW w:w="0" w:type="auto"/>
-            <w:shd w:val="clear"/>
+            <w:shd w:val="clear" w:color="auto" w:fill="auto"/>
             <w:vAlign w:val="center"/>
           </w:tcPr>
           <w:p>
@@ -1344,10 +1676,13 @@
               <w:widowControl/>
               <w:suppressLineNumbers w:val="0"/>
               <w:jc w:val="left"/>
+              <w:rPr>
+                <w:rFonts w:hint="default" w:ascii="Times New Roman" w:hAnsi="Times New Roman" w:cs="Times New Roman"/>
+              </w:rPr>
             </w:pPr>
             <w:r>
               <w:rPr>
-                <w:rFonts w:ascii="宋体" w:hAnsi="宋体" w:eastAsia="宋体" w:cs="宋体"/>
+                <w:rFonts w:hint="default" w:ascii="Times New Roman" w:hAnsi="Times New Roman" w:eastAsia="宋体" w:cs="Times New Roman"/>
                 <w:kern w:val="0"/>
                 <w:sz w:val="24"/>
                 <w:szCs w:val="24"/>
@@ -1368,7 +1703,7 @@
             <w:insideH w:val="none" w:color="auto" w:sz="0" w:space="0"/>
             <w:insideV w:val="none" w:color="auto" w:sz="0" w:space="0"/>
           </w:tblBorders>
-          <w:shd w:val="clear"/>
+          <w:shd w:val="clear" w:color="auto" w:fill="auto"/>
           <w:tblCellMar>
             <w:top w:w="15" w:type="dxa"/>
             <w:left w:w="15" w:type="dxa"/>
@@ -1382,7 +1717,7 @@
         <w:tc>
           <w:tcPr>
             <w:tcW w:w="0" w:type="auto"/>
-            <w:shd w:val="clear"/>
+            <w:shd w:val="clear" w:color="auto" w:fill="auto"/>
             <w:vAlign w:val="center"/>
           </w:tcPr>
           <w:p>
@@ -1392,10 +1727,13 @@
               <w:widowControl/>
               <w:suppressLineNumbers w:val="0"/>
               <w:jc w:val="left"/>
+              <w:rPr>
+                <w:rFonts w:hint="default" w:ascii="Times New Roman" w:hAnsi="Times New Roman" w:cs="Times New Roman"/>
+              </w:rPr>
             </w:pPr>
             <w:r>
               <w:rPr>
-                <w:rFonts w:ascii="宋体" w:hAnsi="宋体" w:eastAsia="宋体" w:cs="宋体"/>
+                <w:rFonts w:hint="default" w:ascii="Times New Roman" w:hAnsi="Times New Roman" w:eastAsia="宋体" w:cs="Times New Roman"/>
                 <w:kern w:val="0"/>
                 <w:sz w:val="24"/>
                 <w:szCs w:val="24"/>
@@ -1408,7 +1746,7 @@
         <w:tc>
           <w:tcPr>
             <w:tcW w:w="0" w:type="auto"/>
-            <w:shd w:val="clear"/>
+            <w:shd w:val="clear" w:color="auto" w:fill="auto"/>
             <w:vAlign w:val="center"/>
           </w:tcPr>
           <w:p>
@@ -1418,10 +1756,13 @@
               <w:widowControl/>
               <w:suppressLineNumbers w:val="0"/>
               <w:jc w:val="left"/>
+              <w:rPr>
+                <w:rFonts w:hint="default" w:ascii="Times New Roman" w:hAnsi="Times New Roman" w:cs="Times New Roman"/>
+              </w:rPr>
             </w:pPr>
             <w:r>
               <w:rPr>
-                <w:rFonts w:ascii="宋体" w:hAnsi="宋体" w:eastAsia="宋体" w:cs="宋体"/>
+                <w:rFonts w:hint="default" w:ascii="Times New Roman" w:hAnsi="Times New Roman" w:eastAsia="宋体" w:cs="Times New Roman"/>
                 <w:kern w:val="0"/>
                 <w:sz w:val="24"/>
                 <w:szCs w:val="24"/>
@@ -1442,7 +1783,7 @@
             <w:insideH w:val="none" w:color="auto" w:sz="0" w:space="0"/>
             <w:insideV w:val="none" w:color="auto" w:sz="0" w:space="0"/>
           </w:tblBorders>
-          <w:shd w:val="clear"/>
+          <w:shd w:val="clear" w:color="auto" w:fill="auto"/>
           <w:tblCellMar>
             <w:top w:w="15" w:type="dxa"/>
             <w:left w:w="15" w:type="dxa"/>
@@ -1456,7 +1797,7 @@
         <w:tc>
           <w:tcPr>
             <w:tcW w:w="0" w:type="auto"/>
-            <w:shd w:val="clear"/>
+            <w:shd w:val="clear" w:color="auto" w:fill="auto"/>
             <w:vAlign w:val="center"/>
           </w:tcPr>
           <w:p>
@@ -1466,10 +1807,13 @@
               <w:widowControl/>
               <w:suppressLineNumbers w:val="0"/>
               <w:jc w:val="left"/>
+              <w:rPr>
+                <w:rFonts w:hint="default" w:ascii="Times New Roman" w:hAnsi="Times New Roman" w:cs="Times New Roman"/>
+              </w:rPr>
             </w:pPr>
             <w:r>
               <w:rPr>
-                <w:rFonts w:ascii="宋体" w:hAnsi="宋体" w:eastAsia="宋体" w:cs="宋体"/>
+                <w:rFonts w:hint="default" w:ascii="Times New Roman" w:hAnsi="Times New Roman" w:eastAsia="宋体" w:cs="Times New Roman"/>
                 <w:kern w:val="0"/>
                 <w:sz w:val="24"/>
                 <w:szCs w:val="24"/>
@@ -1482,7 +1826,7 @@
         <w:tc>
           <w:tcPr>
             <w:tcW w:w="0" w:type="auto"/>
-            <w:shd w:val="clear"/>
+            <w:shd w:val="clear" w:color="auto" w:fill="auto"/>
             <w:vAlign w:val="center"/>
           </w:tcPr>
           <w:p>
@@ -1492,10 +1836,13 @@
               <w:widowControl/>
               <w:suppressLineNumbers w:val="0"/>
               <w:jc w:val="left"/>
+              <w:rPr>
+                <w:rFonts w:hint="default" w:ascii="Times New Roman" w:hAnsi="Times New Roman" w:cs="Times New Roman"/>
+              </w:rPr>
             </w:pPr>
             <w:r>
               <w:rPr>
-                <w:rFonts w:ascii="宋体" w:hAnsi="宋体" w:eastAsia="宋体" w:cs="宋体"/>
+                <w:rFonts w:hint="default" w:ascii="Times New Roman" w:hAnsi="Times New Roman" w:eastAsia="宋体" w:cs="Times New Roman"/>
                 <w:kern w:val="0"/>
                 <w:sz w:val="24"/>
                 <w:szCs w:val="24"/>
@@ -1513,9 +1860,13 @@
         <w:keepLines w:val="0"/>
         <w:widowControl/>
         <w:suppressLineNumbers w:val="0"/>
+        <w:rPr>
+          <w:rFonts w:hint="default" w:ascii="Times New Roman" w:hAnsi="Times New Roman" w:cs="Times New Roman"/>
+        </w:rPr>
       </w:pPr>
       <w:r>
         <w:rPr>
+          <w:rFonts w:hint="default" w:ascii="Times New Roman" w:hAnsi="Times New Roman" w:cs="Times New Roman"/>
           <w:sz w:val="24"/>
           <w:szCs w:val="24"/>
         </w:rPr>
@@ -1539,10 +1890,14 @@
         <w:keepLines w:val="0"/>
         <w:widowControl/>
         <w:suppressLineNumbers w:val="0"/>
+        <w:rPr>
+          <w:rFonts w:hint="default" w:ascii="Times New Roman" w:hAnsi="Times New Roman" w:cs="Times New Roman"/>
+        </w:rPr>
       </w:pPr>
       <w:r>
         <w:rPr>
           <w:rStyle w:val="92"/>
+          <w:rFonts w:hint="default" w:ascii="Times New Roman" w:hAnsi="Times New Roman" w:cs="Times New Roman"/>
           <w:b/>
           <w:bCs/>
         </w:rPr>
@@ -1556,16 +1911,23 @@
         <w:keepLines w:val="0"/>
         <w:widowControl/>
         <w:suppressLineNumbers w:val="0"/>
+        <w:rPr>
+          <w:rFonts w:hint="default" w:ascii="Times New Roman" w:hAnsi="Times New Roman" w:cs="Times New Roman"/>
+        </w:rPr>
       </w:pPr>
       <w:r>
         <w:rPr>
           <w:rStyle w:val="92"/>
+          <w:rFonts w:hint="default" w:ascii="Times New Roman" w:hAnsi="Times New Roman" w:cs="Times New Roman"/>
           <w:b/>
           <w:bCs/>
         </w:rPr>
         <w:t>Frontend</w:t>
       </w:r>
       <w:r>
+        <w:rPr>
+          <w:rFonts w:hint="default" w:ascii="Times New Roman" w:hAnsi="Times New Roman" w:cs="Times New Roman"/>
+        </w:rPr>
         <w:t>:</w:t>
       </w:r>
     </w:p>
@@ -1581,26 +1943,40 @@
         <w:suppressLineNumbers w:val="0"/>
         <w:spacing w:before="0" w:beforeAutospacing="1" w:after="0" w:afterAutospacing="1"/>
         <w:ind w:left="720" w:hanging="360"/>
+        <w:rPr>
+          <w:rFonts w:hint="default" w:ascii="Times New Roman" w:hAnsi="Times New Roman" w:cs="Times New Roman"/>
+        </w:rPr>
       </w:pPr>
       <w:r>
+        <w:rPr>
+          <w:rFonts w:hint="default" w:ascii="Times New Roman" w:hAnsi="Times New Roman" w:cs="Times New Roman"/>
+        </w:rPr>
         <w:t xml:space="preserve">The frontend is built using </w:t>
       </w:r>
       <w:r>
         <w:rPr>
           <w:rStyle w:val="92"/>
+          <w:rFonts w:hint="default" w:ascii="Times New Roman" w:hAnsi="Times New Roman" w:cs="Times New Roman"/>
         </w:rPr>
         <w:t>HTML, CSS</w:t>
       </w:r>
       <w:r>
+        <w:rPr>
+          <w:rFonts w:hint="default" w:ascii="Times New Roman" w:hAnsi="Times New Roman" w:cs="Times New Roman"/>
+        </w:rPr>
         <w:t xml:space="preserve">, and </w:t>
       </w:r>
       <w:r>
         <w:rPr>
           <w:rStyle w:val="92"/>
+          <w:rFonts w:hint="default" w:ascii="Times New Roman" w:hAnsi="Times New Roman" w:cs="Times New Roman"/>
         </w:rPr>
         <w:t>Bootstrap</w:t>
       </w:r>
       <w:r>
+        <w:rPr>
+          <w:rFonts w:hint="default" w:ascii="Times New Roman" w:hAnsi="Times New Roman" w:cs="Times New Roman"/>
+        </w:rPr>
         <w:t xml:space="preserve"> for creating responsive layouts and styling. Bootstrap components were used for forms, tables, navigation bars, and buttons.</w:t>
       </w:r>
     </w:p>
@@ -1616,14 +1992,21 @@
         <w:suppressLineNumbers w:val="0"/>
         <w:spacing w:before="0" w:beforeAutospacing="1" w:after="0" w:afterAutospacing="1"/>
         <w:ind w:left="720" w:hanging="360"/>
+        <w:rPr>
+          <w:rFonts w:hint="default" w:ascii="Times New Roman" w:hAnsi="Times New Roman" w:cs="Times New Roman"/>
+        </w:rPr>
       </w:pPr>
       <w:r>
         <w:rPr>
           <w:rStyle w:val="92"/>
+          <w:rFonts w:hint="default" w:ascii="Times New Roman" w:hAnsi="Times New Roman" w:cs="Times New Roman"/>
         </w:rPr>
         <w:t>JavaScript</w:t>
       </w:r>
       <w:r>
+        <w:rPr>
+          <w:rFonts w:hint="default" w:ascii="Times New Roman" w:hAnsi="Times New Roman" w:cs="Times New Roman"/>
+        </w:rPr>
         <w:t xml:space="preserve"> was employed to enhance interactivity and handle client-side operations, such as dynamic book search and form validation.</w:t>
       </w:r>
     </w:p>
@@ -1634,16 +2017,23 @@
         <w:keepLines w:val="0"/>
         <w:widowControl/>
         <w:suppressLineNumbers w:val="0"/>
+        <w:rPr>
+          <w:rFonts w:hint="default" w:ascii="Times New Roman" w:hAnsi="Times New Roman" w:cs="Times New Roman"/>
+        </w:rPr>
       </w:pPr>
       <w:r>
         <w:rPr>
           <w:rStyle w:val="92"/>
+          <w:rFonts w:hint="default" w:ascii="Times New Roman" w:hAnsi="Times New Roman" w:cs="Times New Roman"/>
           <w:b/>
           <w:bCs/>
         </w:rPr>
         <w:t>Backend</w:t>
       </w:r>
       <w:r>
+        <w:rPr>
+          <w:rFonts w:hint="default" w:ascii="Times New Roman" w:hAnsi="Times New Roman" w:cs="Times New Roman"/>
+        </w:rPr>
         <w:t>:</w:t>
       </w:r>
     </w:p>
@@ -1659,17 +2049,27 @@
         <w:suppressLineNumbers w:val="0"/>
         <w:spacing w:before="0" w:beforeAutospacing="1" w:after="0" w:afterAutospacing="1"/>
         <w:ind w:left="720" w:hanging="360"/>
+        <w:rPr>
+          <w:rFonts w:hint="default" w:ascii="Times New Roman" w:hAnsi="Times New Roman" w:cs="Times New Roman"/>
+        </w:rPr>
       </w:pPr>
       <w:r>
+        <w:rPr>
+          <w:rFonts w:hint="default" w:ascii="Times New Roman" w:hAnsi="Times New Roman" w:cs="Times New Roman"/>
+        </w:rPr>
         <w:t xml:space="preserve">The backend is powered by </w:t>
       </w:r>
       <w:r>
         <w:rPr>
           <w:rStyle w:val="92"/>
+          <w:rFonts w:hint="default" w:ascii="Times New Roman" w:hAnsi="Times New Roman" w:cs="Times New Roman"/>
         </w:rPr>
         <w:t>PHP</w:t>
       </w:r>
       <w:r>
+        <w:rPr>
+          <w:rFonts w:hint="default" w:ascii="Times New Roman" w:hAnsi="Times New Roman" w:cs="Times New Roman"/>
+        </w:rPr>
         <w:t>, which handles all server-side operations such as user registration, authentication, book borrowing, and returning.</w:t>
       </w:r>
     </w:p>
@@ -1685,14 +2085,21 @@
         <w:suppressLineNumbers w:val="0"/>
         <w:spacing w:before="0" w:beforeAutospacing="1" w:after="0" w:afterAutospacing="1"/>
         <w:ind w:left="720" w:hanging="360"/>
+        <w:rPr>
+          <w:rFonts w:hint="default" w:ascii="Times New Roman" w:hAnsi="Times New Roman" w:cs="Times New Roman"/>
+        </w:rPr>
       </w:pPr>
       <w:r>
         <w:rPr>
           <w:rStyle w:val="92"/>
+          <w:rFonts w:hint="default" w:ascii="Times New Roman" w:hAnsi="Times New Roman" w:cs="Times New Roman"/>
         </w:rPr>
         <w:t>JavaScript</w:t>
       </w:r>
       <w:r>
+        <w:rPr>
+          <w:rFonts w:hint="default" w:ascii="Times New Roman" w:hAnsi="Times New Roman" w:cs="Times New Roman"/>
+        </w:rPr>
         <w:t xml:space="preserve"> was used in conjunction with PHP to handle AJAX requests, providing seamless interaction between the frontend and backend without reloading the page.</w:t>
       </w:r>
     </w:p>
@@ -1708,23 +2115,34 @@
         <w:suppressLineNumbers w:val="0"/>
         <w:spacing w:before="0" w:beforeAutospacing="1" w:after="0" w:afterAutospacing="1"/>
         <w:ind w:left="720" w:hanging="360"/>
+        <w:rPr>
+          <w:rFonts w:hint="default" w:ascii="Times New Roman" w:hAnsi="Times New Roman" w:cs="Times New Roman"/>
+        </w:rPr>
       </w:pPr>
       <w:r>
         <w:rPr>
           <w:rStyle w:val="92"/>
+          <w:rFonts w:hint="default" w:ascii="Times New Roman" w:hAnsi="Times New Roman" w:cs="Times New Roman"/>
         </w:rPr>
         <w:t>Database</w:t>
       </w:r>
       <w:r>
+        <w:rPr>
+          <w:rFonts w:hint="default" w:ascii="Times New Roman" w:hAnsi="Times New Roman" w:cs="Times New Roman"/>
+        </w:rPr>
         <w:t xml:space="preserve">: We used </w:t>
       </w:r>
       <w:r>
         <w:rPr>
           <w:rStyle w:val="92"/>
+          <w:rFonts w:hint="default" w:ascii="Times New Roman" w:hAnsi="Times New Roman" w:cs="Times New Roman"/>
         </w:rPr>
         <w:t>MySQL</w:t>
       </w:r>
       <w:r>
+        <w:rPr>
+          <w:rFonts w:hint="default" w:ascii="Times New Roman" w:hAnsi="Times New Roman" w:cs="Times New Roman"/>
+        </w:rPr>
         <w:t xml:space="preserve"> to store book records, user data, borrowing history, and fine details.</w:t>
       </w:r>
     </w:p>
@@ -1735,16 +2153,23 @@
         <w:keepLines w:val="0"/>
         <w:widowControl/>
         <w:suppressLineNumbers w:val="0"/>
+        <w:rPr>
+          <w:rFonts w:hint="default" w:ascii="Times New Roman" w:hAnsi="Times New Roman" w:cs="Times New Roman"/>
+        </w:rPr>
       </w:pPr>
       <w:r>
         <w:rPr>
           <w:rStyle w:val="92"/>
+          <w:rFonts w:hint="default" w:ascii="Times New Roman" w:hAnsi="Times New Roman" w:cs="Times New Roman"/>
           <w:b/>
           <w:bCs/>
         </w:rPr>
         <w:t>Security</w:t>
       </w:r>
       <w:r>
+        <w:rPr>
+          <w:rFonts w:hint="default" w:ascii="Times New Roman" w:hAnsi="Times New Roman" w:cs="Times New Roman"/>
+        </w:rPr>
         <w:t>:</w:t>
       </w:r>
     </w:p>
@@ -1760,14 +2185,21 @@
         <w:suppressLineNumbers w:val="0"/>
         <w:spacing w:before="0" w:beforeAutospacing="1" w:after="0" w:afterAutospacing="1"/>
         <w:ind w:left="720" w:hanging="360"/>
+        <w:rPr>
+          <w:rFonts w:hint="default" w:ascii="Times New Roman" w:hAnsi="Times New Roman" w:cs="Times New Roman"/>
+        </w:rPr>
       </w:pPr>
       <w:r>
         <w:rPr>
           <w:rStyle w:val="92"/>
+          <w:rFonts w:hint="default" w:ascii="Times New Roman" w:hAnsi="Times New Roman" w:cs="Times New Roman"/>
         </w:rPr>
         <w:t>User Authentication</w:t>
       </w:r>
       <w:r>
+        <w:rPr>
+          <w:rFonts w:hint="default" w:ascii="Times New Roman" w:hAnsi="Times New Roman" w:cs="Times New Roman"/>
+        </w:rPr>
         <w:t>: PHP sessions were used for managing user login and session data securely.</w:t>
       </w:r>
     </w:p>
@@ -1783,23 +2215,34 @@
         <w:suppressLineNumbers w:val="0"/>
         <w:spacing w:before="0" w:beforeAutospacing="1" w:after="0" w:afterAutospacing="1"/>
         <w:ind w:left="720" w:hanging="360"/>
+        <w:rPr>
+          <w:rFonts w:hint="default" w:ascii="Times New Roman" w:hAnsi="Times New Roman" w:cs="Times New Roman"/>
+        </w:rPr>
       </w:pPr>
       <w:r>
         <w:rPr>
           <w:rStyle w:val="92"/>
+          <w:rFonts w:hint="default" w:ascii="Times New Roman" w:hAnsi="Times New Roman" w:cs="Times New Roman"/>
         </w:rPr>
         <w:t>Encryption</w:t>
       </w:r>
       <w:r>
+        <w:rPr>
+          <w:rFonts w:hint="default" w:ascii="Times New Roman" w:hAnsi="Times New Roman" w:cs="Times New Roman"/>
+        </w:rPr>
         <w:t xml:space="preserve">: Passwords are hashed using </w:t>
       </w:r>
       <w:r>
         <w:rPr>
           <w:rStyle w:val="92"/>
+          <w:rFonts w:hint="default" w:ascii="Times New Roman" w:hAnsi="Times New Roman" w:cs="Times New Roman"/>
         </w:rPr>
         <w:t>PHP's bcrypt</w:t>
       </w:r>
       <w:r>
+        <w:rPr>
+          <w:rFonts w:hint="default" w:ascii="Times New Roman" w:hAnsi="Times New Roman" w:cs="Times New Roman"/>
+        </w:rPr>
         <w:t xml:space="preserve"> before being stored in the database.</w:t>
       </w:r>
     </w:p>
@@ -1815,14 +2258,21 @@
         <w:suppressLineNumbers w:val="0"/>
         <w:spacing w:before="0" w:beforeAutospacing="1" w:after="0" w:afterAutospacing="1"/>
         <w:ind w:left="720" w:hanging="360"/>
+        <w:rPr>
+          <w:rFonts w:hint="default" w:ascii="Times New Roman" w:hAnsi="Times New Roman" w:cs="Times New Roman"/>
+        </w:rPr>
       </w:pPr>
       <w:r>
         <w:rPr>
           <w:rStyle w:val="92"/>
+          <w:rFonts w:hint="default" w:ascii="Times New Roman" w:hAnsi="Times New Roman" w:cs="Times New Roman"/>
         </w:rPr>
         <w:t>Cross-Site Scripting (XSS) Protection</w:t>
       </w:r>
       <w:r>
+        <w:rPr>
+          <w:rFonts w:hint="default" w:ascii="Times New Roman" w:hAnsi="Times New Roman" w:cs="Times New Roman"/>
+        </w:rPr>
         <w:t>: Input validation and sanitization techniques were implemented to ensure secure data handling.</w:t>
       </w:r>
     </w:p>
@@ -1832,20 +2282,10 @@
         <w:keepLines w:val="0"/>
         <w:widowControl/>
         <w:suppressLineNumbers w:val="0"/>
-      </w:pPr>
-      <w:r>
-        <w:pict>
-          <v:rect id="_x0000_i1031" o:spt="1" style="height:1.5pt;width:432pt;" fillcolor="#A0A0A0" filled="t" stroked="f" coordsize="21600,21600" o:hr="t" o:hrstd="t" o:hralign="center">
-            <v:path/>
-            <v:fill on="t" focussize="0,0"/>
-            <v:stroke on="f"/>
-            <v:imagedata o:title=""/>
-            <o:lock v:ext="edit"/>
-            <w10:wrap type="none"/>
-            <w10:anchorlock/>
-          </v:rect>
-        </w:pict>
-      </w:r>
+        <w:rPr>
+          <w:rFonts w:hint="default" w:ascii="Times New Roman" w:hAnsi="Times New Roman" w:cs="Times New Roman"/>
+        </w:rPr>
+      </w:pPr>
     </w:p>
     <w:p>
       <w:pPr>
@@ -1854,10 +2294,14 @@
         <w:keepLines w:val="0"/>
         <w:widowControl/>
         <w:suppressLineNumbers w:val="0"/>
+        <w:rPr>
+          <w:rFonts w:hint="default" w:ascii="Times New Roman" w:hAnsi="Times New Roman" w:cs="Times New Roman"/>
+        </w:rPr>
       </w:pPr>
       <w:r>
         <w:rPr>
           <w:rStyle w:val="92"/>
+          <w:rFonts w:hint="default" w:ascii="Times New Roman" w:hAnsi="Times New Roman" w:cs="Times New Roman"/>
           <w:b/>
           <w:bCs/>
         </w:rPr>
@@ -1871,17 +2315,27 @@
         <w:keepLines w:val="0"/>
         <w:widowControl/>
         <w:suppressLineNumbers w:val="0"/>
+        <w:rPr>
+          <w:rFonts w:hint="default" w:ascii="Times New Roman" w:hAnsi="Times New Roman" w:cs="Times New Roman"/>
+        </w:rPr>
       </w:pPr>
       <w:r>
+        <w:rPr>
+          <w:rFonts w:hint="default" w:ascii="Times New Roman" w:hAnsi="Times New Roman" w:cs="Times New Roman"/>
+        </w:rPr>
         <w:t xml:space="preserve">The user interface was designed to be clean and responsive using </w:t>
       </w:r>
       <w:r>
         <w:rPr>
           <w:rStyle w:val="92"/>
+          <w:rFonts w:hint="default" w:ascii="Times New Roman" w:hAnsi="Times New Roman" w:cs="Times New Roman"/>
         </w:rPr>
         <w:t>Bootstrap</w:t>
       </w:r>
       <w:r>
+        <w:rPr>
+          <w:rFonts w:hint="default" w:ascii="Times New Roman" w:hAnsi="Times New Roman" w:cs="Times New Roman"/>
+        </w:rPr>
         <w:t>. The design focuses on usability for both users and admins, ensuring quick access to important features.</w:t>
       </w:r>
     </w:p>
@@ -1892,8 +2346,14 @@
         <w:keepLines w:val="0"/>
         <w:widowControl/>
         <w:suppressLineNumbers w:val="0"/>
+        <w:rPr>
+          <w:rFonts w:hint="default" w:ascii="Times New Roman" w:hAnsi="Times New Roman" w:cs="Times New Roman"/>
+        </w:rPr>
       </w:pPr>
       <w:r>
+        <w:rPr>
+          <w:rFonts w:hint="default" w:ascii="Times New Roman" w:hAnsi="Times New Roman" w:cs="Times New Roman"/>
+        </w:rPr>
         <w:t>Key UI elements include:</w:t>
       </w:r>
     </w:p>
@@ -1909,14 +2369,21 @@
         <w:suppressLineNumbers w:val="0"/>
         <w:spacing w:before="0" w:beforeAutospacing="1" w:after="0" w:afterAutospacing="1"/>
         <w:ind w:left="720" w:hanging="360"/>
+        <w:rPr>
+          <w:rFonts w:hint="default" w:ascii="Times New Roman" w:hAnsi="Times New Roman" w:cs="Times New Roman"/>
+        </w:rPr>
       </w:pPr>
       <w:r>
         <w:rPr>
           <w:rStyle w:val="92"/>
+          <w:rFonts w:hint="default" w:ascii="Times New Roman" w:hAnsi="Times New Roman" w:cs="Times New Roman"/>
         </w:rPr>
         <w:t>Home Page</w:t>
       </w:r>
       <w:r>
+        <w:rPr>
+          <w:rFonts w:hint="default" w:ascii="Times New Roman" w:hAnsi="Times New Roman" w:cs="Times New Roman"/>
+        </w:rPr>
         <w:t>: Displays a search bar and featured books.</w:t>
       </w:r>
     </w:p>
@@ -1932,14 +2399,21 @@
         <w:suppressLineNumbers w:val="0"/>
         <w:spacing w:before="0" w:beforeAutospacing="1" w:after="0" w:afterAutospacing="1"/>
         <w:ind w:left="720" w:hanging="360"/>
+        <w:rPr>
+          <w:rFonts w:hint="default" w:ascii="Times New Roman" w:hAnsi="Times New Roman" w:cs="Times New Roman"/>
+        </w:rPr>
       </w:pPr>
       <w:r>
         <w:rPr>
           <w:rStyle w:val="92"/>
+          <w:rFonts w:hint="default" w:ascii="Times New Roman" w:hAnsi="Times New Roman" w:cs="Times New Roman"/>
         </w:rPr>
         <w:t>Login/Registration Page</w:t>
       </w:r>
       <w:r>
+        <w:rPr>
+          <w:rFonts w:hint="default" w:ascii="Times New Roman" w:hAnsi="Times New Roman" w:cs="Times New Roman"/>
+        </w:rPr>
         <w:t>: Simple forms with client-side validation.</w:t>
       </w:r>
     </w:p>
@@ -1955,14 +2429,21 @@
         <w:suppressLineNumbers w:val="0"/>
         <w:spacing w:before="0" w:beforeAutospacing="1" w:after="0" w:afterAutospacing="1"/>
         <w:ind w:left="720" w:hanging="360"/>
+        <w:rPr>
+          <w:rFonts w:hint="default" w:ascii="Times New Roman" w:hAnsi="Times New Roman" w:cs="Times New Roman"/>
+        </w:rPr>
       </w:pPr>
       <w:r>
         <w:rPr>
           <w:rStyle w:val="92"/>
+          <w:rFonts w:hint="default" w:ascii="Times New Roman" w:hAnsi="Times New Roman" w:cs="Times New Roman"/>
         </w:rPr>
         <w:t>Book List Page</w:t>
       </w:r>
       <w:r>
+        <w:rPr>
+          <w:rFonts w:hint="default" w:ascii="Times New Roman" w:hAnsi="Times New Roman" w:cs="Times New Roman"/>
+        </w:rPr>
         <w:t>: A paginated list of books with filter and search options.</w:t>
       </w:r>
     </w:p>
@@ -1978,14 +2459,21 @@
         <w:suppressLineNumbers w:val="0"/>
         <w:spacing w:before="0" w:beforeAutospacing="1" w:after="0" w:afterAutospacing="1"/>
         <w:ind w:left="720" w:hanging="360"/>
+        <w:rPr>
+          <w:rFonts w:hint="default" w:ascii="Times New Roman" w:hAnsi="Times New Roman" w:cs="Times New Roman"/>
+        </w:rPr>
       </w:pPr>
       <w:r>
         <w:rPr>
           <w:rStyle w:val="92"/>
+          <w:rFonts w:hint="default" w:ascii="Times New Roman" w:hAnsi="Times New Roman" w:cs="Times New Roman"/>
         </w:rPr>
         <w:t>User Profile Page</w:t>
       </w:r>
       <w:r>
+        <w:rPr>
+          <w:rFonts w:hint="default" w:ascii="Times New Roman" w:hAnsi="Times New Roman" w:cs="Times New Roman"/>
+        </w:rPr>
         <w:t>: Displays user details, borrowing history, and current loans.</w:t>
       </w:r>
     </w:p>
@@ -2001,14 +2489,21 @@
         <w:suppressLineNumbers w:val="0"/>
         <w:spacing w:before="0" w:beforeAutospacing="1" w:after="0" w:afterAutospacing="1"/>
         <w:ind w:left="720" w:hanging="360"/>
+        <w:rPr>
+          <w:rFonts w:hint="default" w:ascii="Times New Roman" w:hAnsi="Times New Roman" w:cs="Times New Roman"/>
+        </w:rPr>
       </w:pPr>
       <w:r>
         <w:rPr>
           <w:rStyle w:val="92"/>
+          <w:rFonts w:hint="default" w:ascii="Times New Roman" w:hAnsi="Times New Roman" w:cs="Times New Roman"/>
         </w:rPr>
         <w:t>Admin Dashboard</w:t>
       </w:r>
       <w:r>
+        <w:rPr>
+          <w:rFonts w:hint="default" w:ascii="Times New Roman" w:hAnsi="Times New Roman" w:cs="Times New Roman"/>
+        </w:rPr>
         <w:t>: Provides an overview of book inventories and user activities.</w:t>
       </w:r>
     </w:p>
@@ -2018,20 +2513,10 @@
         <w:keepLines w:val="0"/>
         <w:widowControl/>
         <w:suppressLineNumbers w:val="0"/>
-      </w:pPr>
-      <w:r>
-        <w:pict>
-          <v:rect id="_x0000_i1032" o:spt="1" style="height:1.5pt;width:432pt;" fillcolor="#A0A0A0" filled="t" stroked="f" coordsize="21600,21600" o:hr="t" o:hrstd="t" o:hralign="center">
-            <v:path/>
-            <v:fill on="t" focussize="0,0"/>
-            <v:stroke on="f"/>
-            <v:imagedata o:title=""/>
-            <o:lock v:ext="edit"/>
-            <w10:wrap type="none"/>
-            <w10:anchorlock/>
-          </v:rect>
-        </w:pict>
-      </w:r>
+        <w:rPr>
+          <w:rFonts w:hint="default" w:ascii="Times New Roman" w:hAnsi="Times New Roman" w:cs="Times New Roman"/>
+        </w:rPr>
+      </w:pPr>
     </w:p>
     <w:p>
       <w:pPr>
@@ -2040,10 +2525,14 @@
         <w:keepLines w:val="0"/>
         <w:widowControl/>
         <w:suppressLineNumbers w:val="0"/>
+        <w:rPr>
+          <w:rFonts w:hint="default" w:ascii="Times New Roman" w:hAnsi="Times New Roman" w:cs="Times New Roman"/>
+        </w:rPr>
       </w:pPr>
       <w:r>
         <w:rPr>
           <w:rStyle w:val="92"/>
+          <w:rFonts w:hint="default" w:ascii="Times New Roman" w:hAnsi="Times New Roman" w:cs="Times New Roman"/>
           <w:b/>
           <w:bCs/>
         </w:rPr>
@@ -2057,16 +2546,23 @@
         <w:keepLines w:val="0"/>
         <w:widowControl/>
         <w:suppressLineNumbers w:val="0"/>
+        <w:rPr>
+          <w:rFonts w:hint="default" w:ascii="Times New Roman" w:hAnsi="Times New Roman" w:cs="Times New Roman"/>
+        </w:rPr>
       </w:pPr>
       <w:r>
         <w:rPr>
           <w:rStyle w:val="92"/>
+          <w:rFonts w:hint="default" w:ascii="Times New Roman" w:hAnsi="Times New Roman" w:cs="Times New Roman"/>
           <w:b/>
           <w:bCs/>
         </w:rPr>
         <w:t>User Features</w:t>
       </w:r>
       <w:r>
+        <w:rPr>
+          <w:rFonts w:hint="default" w:ascii="Times New Roman" w:hAnsi="Times New Roman" w:cs="Times New Roman"/>
+        </w:rPr>
         <w:t>:</w:t>
       </w:r>
     </w:p>
@@ -2082,14 +2578,21 @@
         <w:suppressLineNumbers w:val="0"/>
         <w:spacing w:before="0" w:beforeAutospacing="1" w:after="0" w:afterAutospacing="1"/>
         <w:ind w:left="720" w:hanging="360"/>
+        <w:rPr>
+          <w:rFonts w:hint="default" w:ascii="Times New Roman" w:hAnsi="Times New Roman" w:cs="Times New Roman"/>
+        </w:rPr>
       </w:pPr>
       <w:r>
         <w:rPr>
           <w:rStyle w:val="92"/>
+          <w:rFonts w:hint="default" w:ascii="Times New Roman" w:hAnsi="Times New Roman" w:cs="Times New Roman"/>
         </w:rPr>
         <w:t>Search Functionality</w:t>
       </w:r>
       <w:r>
+        <w:rPr>
+          <w:rFonts w:hint="default" w:ascii="Times New Roman" w:hAnsi="Times New Roman" w:cs="Times New Roman"/>
+        </w:rPr>
         <w:t>: Users can search for books by title, author, or genre, with real-time suggestions.</w:t>
       </w:r>
     </w:p>
@@ -2105,14 +2608,21 @@
         <w:suppressLineNumbers w:val="0"/>
         <w:spacing w:before="0" w:beforeAutospacing="1" w:after="0" w:afterAutospacing="1"/>
         <w:ind w:left="720" w:hanging="360"/>
+        <w:rPr>
+          <w:rFonts w:hint="default" w:ascii="Times New Roman" w:hAnsi="Times New Roman" w:cs="Times New Roman"/>
+        </w:rPr>
       </w:pPr>
       <w:r>
         <w:rPr>
           <w:rStyle w:val="92"/>
-        </w:rPr>
-        <w:t>Borrow/Return Books</w:t>
+          <w:rFonts w:hint="default" w:ascii="Times New Roman" w:hAnsi="Times New Roman" w:cs="Times New Roman"/>
+        </w:rPr>
+        <w:t>Borrow Books</w:t>
       </w:r>
       <w:r>
+        <w:rPr>
+          <w:rFonts w:hint="default" w:ascii="Times New Roman" w:hAnsi="Times New Roman" w:cs="Times New Roman"/>
+        </w:rPr>
         <w:t>: Users can borrow available books, and they will receive notifications if a book is overdue.</w:t>
       </w:r>
     </w:p>
@@ -2128,14 +2638,21 @@
         <w:suppressLineNumbers w:val="0"/>
         <w:spacing w:before="0" w:beforeAutospacing="1" w:after="0" w:afterAutospacing="1"/>
         <w:ind w:left="720" w:hanging="360"/>
+        <w:rPr>
+          <w:rFonts w:hint="default" w:ascii="Times New Roman" w:hAnsi="Times New Roman" w:cs="Times New Roman"/>
+        </w:rPr>
       </w:pPr>
       <w:r>
         <w:rPr>
           <w:rStyle w:val="92"/>
+          <w:rFonts w:hint="default" w:ascii="Times New Roman" w:hAnsi="Times New Roman" w:cs="Times New Roman"/>
         </w:rPr>
         <w:t>Borrowing History</w:t>
       </w:r>
       <w:r>
+        <w:rPr>
+          <w:rFonts w:hint="default" w:ascii="Times New Roman" w:hAnsi="Times New Roman" w:cs="Times New Roman"/>
+        </w:rPr>
         <w:t>: Users can view a history of their borrowed and returned books, with due dates and fines calculated automatically.</w:t>
       </w:r>
     </w:p>
@@ -2151,14 +2668,21 @@
         <w:suppressLineNumbers w:val="0"/>
         <w:spacing w:before="0" w:beforeAutospacing="1" w:after="0" w:afterAutospacing="1"/>
         <w:ind w:left="720" w:hanging="360"/>
+        <w:rPr>
+          <w:rFonts w:hint="default" w:ascii="Times New Roman" w:hAnsi="Times New Roman" w:cs="Times New Roman"/>
+        </w:rPr>
       </w:pPr>
       <w:r>
         <w:rPr>
           <w:rStyle w:val="92"/>
+          <w:rFonts w:hint="default" w:ascii="Times New Roman" w:hAnsi="Times New Roman" w:cs="Times New Roman"/>
         </w:rPr>
         <w:t>Responsive Design</w:t>
       </w:r>
       <w:r>
+        <w:rPr>
+          <w:rFonts w:hint="default" w:ascii="Times New Roman" w:hAnsi="Times New Roman" w:cs="Times New Roman"/>
+        </w:rPr>
         <w:t>: The user interface is fully responsive and adapts to mobile, tablet, and desktop views.</w:t>
       </w:r>
     </w:p>
@@ -2169,16 +2693,23 @@
         <w:keepLines w:val="0"/>
         <w:widowControl/>
         <w:suppressLineNumbers w:val="0"/>
+        <w:rPr>
+          <w:rFonts w:hint="default" w:ascii="Times New Roman" w:hAnsi="Times New Roman" w:cs="Times New Roman"/>
+        </w:rPr>
       </w:pPr>
       <w:r>
         <w:rPr>
           <w:rStyle w:val="92"/>
+          <w:rFonts w:hint="default" w:ascii="Times New Roman" w:hAnsi="Times New Roman" w:cs="Times New Roman"/>
           <w:b/>
           <w:bCs/>
         </w:rPr>
         <w:t>Admin Features</w:t>
       </w:r>
       <w:r>
+        <w:rPr>
+          <w:rFonts w:hint="default" w:ascii="Times New Roman" w:hAnsi="Times New Roman" w:cs="Times New Roman"/>
+        </w:rPr>
         <w:t>:</w:t>
       </w:r>
     </w:p>
@@ -2194,16 +2725,25 @@
         <w:suppressLineNumbers w:val="0"/>
         <w:spacing w:before="0" w:beforeAutospacing="1" w:after="0" w:afterAutospacing="1"/>
         <w:ind w:left="720" w:hanging="360"/>
+        <w:rPr>
+          <w:rFonts w:hint="default" w:ascii="Times New Roman" w:hAnsi="Times New Roman" w:cs="Times New Roman"/>
+        </w:rPr>
       </w:pPr>
       <w:r>
         <w:rPr>
           <w:rStyle w:val="92"/>
+          <w:rFonts w:hint="default" w:ascii="Times New Roman" w:hAnsi="Times New Roman" w:cs="Times New Roman"/>
         </w:rPr>
         <w:t>Book Management</w:t>
       </w:r>
       <w:r>
+        <w:rPr>
+          <w:rFonts w:hint="default" w:ascii="Times New Roman" w:hAnsi="Times New Roman" w:cs="Times New Roman"/>
+        </w:rPr>
         <w:t>: Admins can add, update, or remove books from the system.</w:t>
       </w:r>
+      <w:bookmarkStart w:id="0" w:name="_GoBack"/>
+      <w:bookmarkEnd w:id="0"/>
     </w:p>
     <w:p>
       <w:pPr>
@@ -2217,14 +2757,21 @@
         <w:suppressLineNumbers w:val="0"/>
         <w:spacing w:before="0" w:beforeAutospacing="1" w:after="0" w:afterAutospacing="1"/>
         <w:ind w:left="720" w:hanging="360"/>
+        <w:rPr>
+          <w:rFonts w:hint="default" w:ascii="Times New Roman" w:hAnsi="Times New Roman" w:cs="Times New Roman"/>
+        </w:rPr>
       </w:pPr>
       <w:r>
         <w:rPr>
           <w:rStyle w:val="92"/>
+          <w:rFonts w:hint="default" w:ascii="Times New Roman" w:hAnsi="Times New Roman" w:cs="Times New Roman"/>
         </w:rPr>
         <w:t>User Management</w:t>
       </w:r>
       <w:r>
+        <w:rPr>
+          <w:rFonts w:hint="default" w:ascii="Times New Roman" w:hAnsi="Times New Roman" w:cs="Times New Roman"/>
+        </w:rPr>
         <w:t>: Admins can manage user accounts, including borrowing privileges, fines, and overdue books.</w:t>
       </w:r>
     </w:p>
@@ -2240,14 +2787,21 @@
         <w:suppressLineNumbers w:val="0"/>
         <w:spacing w:before="0" w:beforeAutospacing="1" w:after="0" w:afterAutospacing="1"/>
         <w:ind w:left="720" w:hanging="360"/>
+        <w:rPr>
+          <w:rFonts w:hint="default" w:ascii="Times New Roman" w:hAnsi="Times New Roman" w:cs="Times New Roman"/>
+        </w:rPr>
       </w:pPr>
       <w:r>
         <w:rPr>
           <w:rStyle w:val="92"/>
+          <w:rFonts w:hint="default" w:ascii="Times New Roman" w:hAnsi="Times New Roman" w:cs="Times New Roman"/>
         </w:rPr>
         <w:t>Report Generation</w:t>
       </w:r>
       <w:r>
+        <w:rPr>
+          <w:rFonts w:hint="default" w:ascii="Times New Roman" w:hAnsi="Times New Roman" w:cs="Times New Roman"/>
+        </w:rPr>
         <w:t>: Admins can generate reports on most borrowed books, overdue items, and total fines collected.</w:t>
       </w:r>
     </w:p>
@@ -2263,14 +2817,21 @@
         <w:suppressLineNumbers w:val="0"/>
         <w:spacing w:before="0" w:beforeAutospacing="1" w:after="0" w:afterAutospacing="1"/>
         <w:ind w:left="720" w:hanging="360"/>
+        <w:rPr>
+          <w:rFonts w:hint="default" w:ascii="Times New Roman" w:hAnsi="Times New Roman" w:cs="Times New Roman"/>
+        </w:rPr>
       </w:pPr>
       <w:r>
         <w:rPr>
           <w:rStyle w:val="92"/>
+          <w:rFonts w:hint="default" w:ascii="Times New Roman" w:hAnsi="Times New Roman" w:cs="Times New Roman"/>
         </w:rPr>
         <w:t>Fine Management</w:t>
       </w:r>
       <w:r>
+        <w:rPr>
+          <w:rFonts w:hint="default" w:ascii="Times New Roman" w:hAnsi="Times New Roman" w:cs="Times New Roman"/>
+        </w:rPr>
         <w:t>: Fines are calculated and managed automatically based on the due date of borrowed books.</w:t>
       </w:r>
     </w:p>
@@ -2280,8 +2841,14 @@
         <w:keepLines w:val="0"/>
         <w:widowControl/>
         <w:suppressLineNumbers w:val="0"/>
+        <w:rPr>
+          <w:rFonts w:hint="default" w:ascii="Times New Roman" w:hAnsi="Times New Roman" w:cs="Times New Roman"/>
+        </w:rPr>
       </w:pPr>
       <w:r>
+        <w:rPr>
+          <w:rFonts w:hint="default" w:ascii="Times New Roman" w:hAnsi="Times New Roman" w:cs="Times New Roman"/>
+        </w:rPr>
         <w:pict>
           <v:rect id="_x0000_i1033" o:spt="1" style="height:1.5pt;width:432pt;" fillcolor="#A0A0A0" filled="t" stroked="f" coordsize="21600,21600" o:hr="t" o:hrstd="t" o:hralign="center">
             <v:path/>
@@ -2302,10 +2869,14 @@
         <w:keepLines w:val="0"/>
         <w:widowControl/>
         <w:suppressLineNumbers w:val="0"/>
+        <w:rPr>
+          <w:rFonts w:hint="default" w:ascii="Times New Roman" w:hAnsi="Times New Roman" w:cs="Times New Roman"/>
+        </w:rPr>
       </w:pPr>
       <w:r>
         <w:rPr>
           <w:rStyle w:val="92"/>
+          <w:rFonts w:hint="default" w:ascii="Times New Roman" w:hAnsi="Times New Roman" w:cs="Times New Roman"/>
           <w:b/>
           <w:bCs/>
         </w:rPr>
@@ -2319,16 +2890,23 @@
         <w:keepLines w:val="0"/>
         <w:widowControl/>
         <w:suppressLineNumbers w:val="0"/>
+        <w:rPr>
+          <w:rFonts w:hint="default" w:ascii="Times New Roman" w:hAnsi="Times New Roman" w:cs="Times New Roman"/>
+        </w:rPr>
       </w:pPr>
       <w:r>
         <w:rPr>
           <w:rStyle w:val="92"/>
+          <w:rFonts w:hint="default" w:ascii="Times New Roman" w:hAnsi="Times New Roman" w:cs="Times New Roman"/>
           <w:b/>
           <w:bCs/>
         </w:rPr>
         <w:t>Testing</w:t>
       </w:r>
       <w:r>
+        <w:rPr>
+          <w:rFonts w:hint="default" w:ascii="Times New Roman" w:hAnsi="Times New Roman" w:cs="Times New Roman"/>
+        </w:rPr>
         <w:t>:</w:t>
       </w:r>
     </w:p>
@@ -2344,14 +2922,21 @@
         <w:suppressLineNumbers w:val="0"/>
         <w:spacing w:before="0" w:beforeAutospacing="1" w:after="0" w:afterAutospacing="1"/>
         <w:ind w:left="720" w:hanging="360"/>
+        <w:rPr>
+          <w:rFonts w:hint="default" w:ascii="Times New Roman" w:hAnsi="Times New Roman" w:cs="Times New Roman"/>
+        </w:rPr>
       </w:pPr>
       <w:r>
         <w:rPr>
           <w:rStyle w:val="92"/>
+          <w:rFonts w:hint="default" w:ascii="Times New Roman" w:hAnsi="Times New Roman" w:cs="Times New Roman"/>
         </w:rPr>
         <w:t>Unit Testing</w:t>
       </w:r>
       <w:r>
+        <w:rPr>
+          <w:rFonts w:hint="default" w:ascii="Times New Roman" w:hAnsi="Times New Roman" w:cs="Times New Roman"/>
+        </w:rPr>
         <w:t>: All PHP functions were tested independently to ensure correctness.</w:t>
       </w:r>
     </w:p>
@@ -2367,14 +2952,21 @@
         <w:suppressLineNumbers w:val="0"/>
         <w:spacing w:before="0" w:beforeAutospacing="1" w:after="0" w:afterAutospacing="1"/>
         <w:ind w:left="720" w:hanging="360"/>
+        <w:rPr>
+          <w:rFonts w:hint="default" w:ascii="Times New Roman" w:hAnsi="Times New Roman" w:cs="Times New Roman"/>
+        </w:rPr>
       </w:pPr>
       <w:r>
         <w:rPr>
           <w:rStyle w:val="92"/>
+          <w:rFonts w:hint="default" w:ascii="Times New Roman" w:hAnsi="Times New Roman" w:cs="Times New Roman"/>
         </w:rPr>
         <w:t>Integration Testing</w:t>
       </w:r>
       <w:r>
+        <w:rPr>
+          <w:rFonts w:hint="default" w:ascii="Times New Roman" w:hAnsi="Times New Roman" w:cs="Times New Roman"/>
+        </w:rPr>
         <w:t>: Tested communication between frontend and backend using AJAX to ensure smooth data retrieval and submission.</w:t>
       </w:r>
     </w:p>
@@ -2390,14 +2982,21 @@
         <w:suppressLineNumbers w:val="0"/>
         <w:spacing w:before="0" w:beforeAutospacing="1" w:after="0" w:afterAutospacing="1"/>
         <w:ind w:left="720" w:hanging="360"/>
+        <w:rPr>
+          <w:rFonts w:hint="default" w:ascii="Times New Roman" w:hAnsi="Times New Roman" w:cs="Times New Roman"/>
+        </w:rPr>
       </w:pPr>
       <w:r>
         <w:rPr>
           <w:rStyle w:val="92"/>
+          <w:rFonts w:hint="default" w:ascii="Times New Roman" w:hAnsi="Times New Roman" w:cs="Times New Roman"/>
         </w:rPr>
         <w:t>User Acceptance Testing (UAT)</w:t>
       </w:r>
       <w:r>
+        <w:rPr>
+          <w:rFonts w:hint="default" w:ascii="Times New Roman" w:hAnsi="Times New Roman" w:cs="Times New Roman"/>
+        </w:rPr>
         <w:t>: A group of testers simulated real users, testing the system for usability and functionality.</w:t>
       </w:r>
     </w:p>
@@ -2408,16 +3007,23 @@
         <w:keepLines w:val="0"/>
         <w:widowControl/>
         <w:suppressLineNumbers w:val="0"/>
+        <w:rPr>
+          <w:rFonts w:hint="default" w:ascii="Times New Roman" w:hAnsi="Times New Roman" w:cs="Times New Roman"/>
+        </w:rPr>
       </w:pPr>
       <w:r>
         <w:rPr>
           <w:rStyle w:val="92"/>
+          <w:rFonts w:hint="default" w:ascii="Times New Roman" w:hAnsi="Times New Roman" w:cs="Times New Roman"/>
           <w:b/>
           <w:bCs/>
         </w:rPr>
         <w:t>Debugging</w:t>
       </w:r>
       <w:r>
+        <w:rPr>
+          <w:rFonts w:hint="default" w:ascii="Times New Roman" w:hAnsi="Times New Roman" w:cs="Times New Roman"/>
+        </w:rPr>
         <w:t>:</w:t>
       </w:r>
     </w:p>
@@ -2433,8 +3039,14 @@
         <w:suppressLineNumbers w:val="0"/>
         <w:spacing w:before="0" w:beforeAutospacing="1" w:after="0" w:afterAutospacing="1"/>
         <w:ind w:left="720" w:hanging="360"/>
+        <w:rPr>
+          <w:rFonts w:hint="default" w:ascii="Times New Roman" w:hAnsi="Times New Roman" w:cs="Times New Roman"/>
+        </w:rPr>
       </w:pPr>
       <w:r>
+        <w:rPr>
+          <w:rFonts w:hint="default" w:ascii="Times New Roman" w:hAnsi="Times New Roman" w:cs="Times New Roman"/>
+        </w:rPr>
         <w:t>Common issues such as session handling in PHP and form validation errors were resolved by implementing proper error logging and exception handling.</w:t>
       </w:r>
     </w:p>
@@ -2444,20 +3056,10 @@
         <w:keepLines w:val="0"/>
         <w:widowControl/>
         <w:suppressLineNumbers w:val="0"/>
-      </w:pPr>
-      <w:r>
-        <w:pict>
-          <v:rect id="_x0000_i1034" o:spt="1" style="height:1.5pt;width:432pt;" fillcolor="#A0A0A0" filled="t" stroked="f" coordsize="21600,21600" o:hr="t" o:hrstd="t" o:hralign="center">
-            <v:path/>
-            <v:fill on="t" focussize="0,0"/>
-            <v:stroke on="f"/>
-            <v:imagedata o:title=""/>
-            <o:lock v:ext="edit"/>
-            <w10:wrap type="none"/>
-            <w10:anchorlock/>
-          </v:rect>
-        </w:pict>
-      </w:r>
+        <w:rPr>
+          <w:rFonts w:hint="default" w:ascii="Times New Roman" w:hAnsi="Times New Roman" w:cs="Times New Roman"/>
+        </w:rPr>
+      </w:pPr>
     </w:p>
     <w:p>
       <w:pPr>
@@ -2466,10 +3068,14 @@
         <w:keepLines w:val="0"/>
         <w:widowControl/>
         <w:suppressLineNumbers w:val="0"/>
+        <w:rPr>
+          <w:rFonts w:hint="default" w:ascii="Times New Roman" w:hAnsi="Times New Roman" w:cs="Times New Roman"/>
+        </w:rPr>
       </w:pPr>
       <w:r>
         <w:rPr>
           <w:rStyle w:val="92"/>
+          <w:rFonts w:hint="default" w:ascii="Times New Roman" w:hAnsi="Times New Roman" w:cs="Times New Roman"/>
           <w:b/>
           <w:bCs/>
         </w:rPr>
@@ -2483,26 +3089,40 @@
         <w:keepLines w:val="0"/>
         <w:widowControl/>
         <w:suppressLineNumbers w:val="0"/>
+        <w:rPr>
+          <w:rFonts w:hint="default" w:ascii="Times New Roman" w:hAnsi="Times New Roman" w:cs="Times New Roman"/>
+        </w:rPr>
       </w:pPr>
       <w:r>
+        <w:rPr>
+          <w:rFonts w:hint="default" w:ascii="Times New Roman" w:hAnsi="Times New Roman" w:cs="Times New Roman"/>
+        </w:rPr>
         <w:t xml:space="preserve">The system was deployed on a </w:t>
       </w:r>
       <w:r>
         <w:rPr>
           <w:rStyle w:val="92"/>
+          <w:rFonts w:hint="default" w:ascii="Times New Roman" w:hAnsi="Times New Roman" w:cs="Times New Roman"/>
         </w:rPr>
         <w:t>shared hosting platform</w:t>
       </w:r>
       <w:r>
+        <w:rPr>
+          <w:rFonts w:hint="default" w:ascii="Times New Roman" w:hAnsi="Times New Roman" w:cs="Times New Roman"/>
+        </w:rPr>
         <w:t xml:space="preserve"> that supports </w:t>
       </w:r>
       <w:r>
         <w:rPr>
           <w:rStyle w:val="92"/>
+          <w:rFonts w:hint="default" w:ascii="Times New Roman" w:hAnsi="Times New Roman" w:cs="Times New Roman"/>
         </w:rPr>
         <w:t>PHP and MySQL</w:t>
       </w:r>
       <w:r>
+        <w:rPr>
+          <w:rFonts w:hint="default" w:ascii="Times New Roman" w:hAnsi="Times New Roman" w:cs="Times New Roman"/>
+        </w:rPr>
         <w:t>. The project files were uploaded via FTP, and the database was configured using phpMyAdmin.</w:t>
       </w:r>
     </w:p>
@@ -2513,16 +3133,23 @@
         <w:keepLines w:val="0"/>
         <w:widowControl/>
         <w:suppressLineNumbers w:val="0"/>
+        <w:rPr>
+          <w:rFonts w:hint="default" w:ascii="Times New Roman" w:hAnsi="Times New Roman" w:cs="Times New Roman"/>
+        </w:rPr>
       </w:pPr>
       <w:r>
         <w:rPr>
           <w:rStyle w:val="92"/>
+          <w:rFonts w:hint="default" w:ascii="Times New Roman" w:hAnsi="Times New Roman" w:cs="Times New Roman"/>
           <w:b/>
           <w:bCs/>
         </w:rPr>
         <w:t>Deployment Steps</w:t>
       </w:r>
       <w:r>
+        <w:rPr>
+          <w:rFonts w:hint="default" w:ascii="Times New Roman" w:hAnsi="Times New Roman" w:cs="Times New Roman"/>
+        </w:rPr>
         <w:t>:</w:t>
       </w:r>
     </w:p>
@@ -2538,8 +3165,14 @@
         <w:suppressLineNumbers w:val="0"/>
         <w:spacing w:before="0" w:beforeAutospacing="1" w:after="0" w:afterAutospacing="1"/>
         <w:ind w:left="720" w:hanging="360"/>
+        <w:rPr>
+          <w:rFonts w:hint="default" w:ascii="Times New Roman" w:hAnsi="Times New Roman" w:cs="Times New Roman"/>
+        </w:rPr>
       </w:pPr>
       <w:r>
+        <w:rPr>
+          <w:rFonts w:hint="default" w:ascii="Times New Roman" w:hAnsi="Times New Roman" w:cs="Times New Roman"/>
+        </w:rPr>
         <w:t>Uploaded frontend files (HTML, CSS, JS) and backend PHP files to the server.</w:t>
       </w:r>
     </w:p>
@@ -2555,8 +3188,14 @@
         <w:suppressLineNumbers w:val="0"/>
         <w:spacing w:before="0" w:beforeAutospacing="1" w:after="0" w:afterAutospacing="1"/>
         <w:ind w:left="720" w:hanging="360"/>
+        <w:rPr>
+          <w:rFonts w:hint="default" w:ascii="Times New Roman" w:hAnsi="Times New Roman" w:cs="Times New Roman"/>
+        </w:rPr>
       </w:pPr>
       <w:r>
+        <w:rPr>
+          <w:rFonts w:hint="default" w:ascii="Times New Roman" w:hAnsi="Times New Roman" w:cs="Times New Roman"/>
+        </w:rPr>
         <w:t>Set up the MySQL database and imported the schema using phpMyAdmin.</w:t>
       </w:r>
     </w:p>
@@ -2572,8 +3211,14 @@
         <w:suppressLineNumbers w:val="0"/>
         <w:spacing w:before="0" w:beforeAutospacing="1" w:after="0" w:afterAutospacing="1"/>
         <w:ind w:left="720" w:hanging="360"/>
+        <w:rPr>
+          <w:rFonts w:hint="default" w:ascii="Times New Roman" w:hAnsi="Times New Roman" w:cs="Times New Roman"/>
+        </w:rPr>
       </w:pPr>
       <w:r>
+        <w:rPr>
+          <w:rFonts w:hint="default" w:ascii="Times New Roman" w:hAnsi="Times New Roman" w:cs="Times New Roman"/>
+        </w:rPr>
         <w:t>Configured PHP to connect to the database using environment variables to secure credentials.</w:t>
       </w:r>
     </w:p>
@@ -2583,20 +3228,10 @@
         <w:keepLines w:val="0"/>
         <w:widowControl/>
         <w:suppressLineNumbers w:val="0"/>
-      </w:pPr>
-      <w:r>
-        <w:pict>
-          <v:rect id="_x0000_i1035" o:spt="1" style="height:1.5pt;width:432pt;" fillcolor="#A0A0A0" filled="t" stroked="f" coordsize="21600,21600" o:hr="t" o:hrstd="t" o:hralign="center">
-            <v:path/>
-            <v:fill on="t" focussize="0,0"/>
-            <v:stroke on="f"/>
-            <v:imagedata o:title=""/>
-            <o:lock v:ext="edit"/>
-            <w10:wrap type="none"/>
-            <w10:anchorlock/>
-          </v:rect>
-        </w:pict>
-      </w:r>
+        <w:rPr>
+          <w:rFonts w:hint="default" w:ascii="Times New Roman" w:hAnsi="Times New Roman" w:cs="Times New Roman"/>
+        </w:rPr>
+      </w:pPr>
     </w:p>
     <w:p>
       <w:pPr>
@@ -2605,10 +3240,14 @@
         <w:keepLines w:val="0"/>
         <w:widowControl/>
         <w:suppressLineNumbers w:val="0"/>
+        <w:rPr>
+          <w:rFonts w:hint="default" w:ascii="Times New Roman" w:hAnsi="Times New Roman" w:cs="Times New Roman"/>
+        </w:rPr>
       </w:pPr>
       <w:r>
         <w:rPr>
           <w:rStyle w:val="92"/>
+          <w:rFonts w:hint="default" w:ascii="Times New Roman" w:hAnsi="Times New Roman" w:cs="Times New Roman"/>
           <w:b/>
           <w:bCs/>
         </w:rPr>
@@ -2627,14 +3266,21 @@
         <w:suppressLineNumbers w:val="0"/>
         <w:spacing w:before="0" w:beforeAutospacing="1" w:after="0" w:afterAutospacing="1"/>
         <w:ind w:left="720" w:hanging="360"/>
+        <w:rPr>
+          <w:rFonts w:hint="default" w:ascii="Times New Roman" w:hAnsi="Times New Roman" w:cs="Times New Roman"/>
+        </w:rPr>
       </w:pPr>
       <w:r>
         <w:rPr>
           <w:rStyle w:val="92"/>
+          <w:rFonts w:hint="default" w:ascii="Times New Roman" w:hAnsi="Times New Roman" w:cs="Times New Roman"/>
         </w:rPr>
         <w:t>E-book Support</w:t>
       </w:r>
       <w:r>
+        <w:rPr>
+          <w:rFonts w:hint="default" w:ascii="Times New Roman" w:hAnsi="Times New Roman" w:cs="Times New Roman"/>
+        </w:rPr>
         <w:t>: Implement support for digital books that users can borrow and read online.</w:t>
       </w:r>
     </w:p>
@@ -2650,32 +3296,47 @@
         <w:suppressLineNumbers w:val="0"/>
         <w:spacing w:before="0" w:beforeAutospacing="1" w:after="0" w:afterAutospacing="1"/>
         <w:ind w:left="720" w:hanging="360"/>
+        <w:rPr>
+          <w:rFonts w:hint="default" w:ascii="Times New Roman" w:hAnsi="Times New Roman" w:cs="Times New Roman"/>
+        </w:rPr>
       </w:pPr>
       <w:r>
         <w:rPr>
           <w:rStyle w:val="92"/>
+          <w:rFonts w:hint="default" w:ascii="Times New Roman" w:hAnsi="Times New Roman" w:cs="Times New Roman"/>
         </w:rPr>
         <w:t>Mobile App</w:t>
       </w:r>
       <w:r>
+        <w:rPr>
+          <w:rFonts w:hint="default" w:ascii="Times New Roman" w:hAnsi="Times New Roman" w:cs="Times New Roman"/>
+        </w:rPr>
         <w:t xml:space="preserve">: Develop a mobile app version of the system using </w:t>
       </w:r>
       <w:r>
         <w:rPr>
           <w:rStyle w:val="92"/>
+          <w:rFonts w:hint="default" w:ascii="Times New Roman" w:hAnsi="Times New Roman" w:cs="Times New Roman"/>
         </w:rPr>
         <w:t>React Native</w:t>
       </w:r>
       <w:r>
+        <w:rPr>
+          <w:rFonts w:hint="default" w:ascii="Times New Roman" w:hAnsi="Times New Roman" w:cs="Times New Roman"/>
+        </w:rPr>
         <w:t xml:space="preserve"> or </w:t>
       </w:r>
       <w:r>
         <w:rPr>
           <w:rStyle w:val="92"/>
+          <w:rFonts w:hint="default" w:ascii="Times New Roman" w:hAnsi="Times New Roman" w:cs="Times New Roman"/>
         </w:rPr>
         <w:t>Flutter</w:t>
       </w:r>
       <w:r>
+        <w:rPr>
+          <w:rFonts w:hint="default" w:ascii="Times New Roman" w:hAnsi="Times New Roman" w:cs="Times New Roman"/>
+        </w:rPr>
         <w:t xml:space="preserve"> to enhance accessibility.</w:t>
       </w:r>
     </w:p>
@@ -2691,14 +3352,21 @@
         <w:suppressLineNumbers w:val="0"/>
         <w:spacing w:before="0" w:beforeAutospacing="1" w:after="0" w:afterAutospacing="1"/>
         <w:ind w:left="720" w:hanging="360"/>
+        <w:rPr>
+          <w:rFonts w:hint="default" w:ascii="Times New Roman" w:hAnsi="Times New Roman" w:cs="Times New Roman"/>
+        </w:rPr>
       </w:pPr>
       <w:r>
         <w:rPr>
           <w:rStyle w:val="92"/>
+          <w:rFonts w:hint="default" w:ascii="Times New Roman" w:hAnsi="Times New Roman" w:cs="Times New Roman"/>
         </w:rPr>
         <w:t>Recommendation System</w:t>
       </w:r>
       <w:r>
+        <w:rPr>
+          <w:rFonts w:hint="default" w:ascii="Times New Roman" w:hAnsi="Times New Roman" w:cs="Times New Roman"/>
+        </w:rPr>
         <w:t>: Add a recommendation engine that suggests books based on user preferences and borrowing history.</w:t>
       </w:r>
     </w:p>
@@ -2708,20 +3376,10 @@
         <w:keepLines w:val="0"/>
         <w:widowControl/>
         <w:suppressLineNumbers w:val="0"/>
-      </w:pPr>
-      <w:r>
-        <w:pict>
-          <v:rect id="_x0000_i1036" o:spt="1" style="height:1.5pt;width:432pt;" fillcolor="#A0A0A0" filled="t" stroked="f" coordsize="21600,21600" o:hr="t" o:hrstd="t" o:hralign="center">
-            <v:path/>
-            <v:fill on="t" focussize="0,0"/>
-            <v:stroke on="f"/>
-            <v:imagedata o:title=""/>
-            <o:lock v:ext="edit"/>
-            <w10:wrap type="none"/>
-            <w10:anchorlock/>
-          </v:rect>
-        </w:pict>
-      </w:r>
+        <w:rPr>
+          <w:rFonts w:hint="default" w:ascii="Times New Roman" w:hAnsi="Times New Roman" w:cs="Times New Roman"/>
+        </w:rPr>
+      </w:pPr>
     </w:p>
     <w:p>
       <w:pPr>
@@ -2730,10 +3388,14 @@
         <w:keepLines w:val="0"/>
         <w:widowControl/>
         <w:suppressLineNumbers w:val="0"/>
+        <w:rPr>
+          <w:rFonts w:hint="default" w:ascii="Times New Roman" w:hAnsi="Times New Roman" w:cs="Times New Roman"/>
+        </w:rPr>
       </w:pPr>
       <w:r>
         <w:rPr>
           <w:rStyle w:val="92"/>
+          <w:rFonts w:hint="default" w:ascii="Times New Roman" w:hAnsi="Times New Roman" w:cs="Times New Roman"/>
           <w:b/>
           <w:bCs/>
         </w:rPr>
@@ -2747,26 +3409,40 @@
         <w:keepLines w:val="0"/>
         <w:widowControl/>
         <w:suppressLineNumbers w:val="0"/>
+        <w:rPr>
+          <w:rFonts w:hint="default" w:ascii="Times New Roman" w:hAnsi="Times New Roman" w:cs="Times New Roman"/>
+        </w:rPr>
       </w:pPr>
       <w:r>
+        <w:rPr>
+          <w:rFonts w:hint="default" w:ascii="Times New Roman" w:hAnsi="Times New Roman" w:cs="Times New Roman"/>
+        </w:rPr>
         <w:t xml:space="preserve">The Library Management System was successfully developed using </w:t>
       </w:r>
       <w:r>
         <w:rPr>
           <w:rStyle w:val="92"/>
+          <w:rFonts w:hint="default" w:ascii="Times New Roman" w:hAnsi="Times New Roman" w:cs="Times New Roman"/>
         </w:rPr>
         <w:t>Bootstrap, HTML, CSS</w:t>
       </w:r>
       <w:r>
+        <w:rPr>
+          <w:rFonts w:hint="default" w:ascii="Times New Roman" w:hAnsi="Times New Roman" w:cs="Times New Roman"/>
+        </w:rPr>
         <w:t xml:space="preserve"> for the frontend and </w:t>
       </w:r>
       <w:r>
         <w:rPr>
           <w:rStyle w:val="92"/>
+          <w:rFonts w:hint="default" w:ascii="Times New Roman" w:hAnsi="Times New Roman" w:cs="Times New Roman"/>
         </w:rPr>
         <w:t>PHP, JavaScript</w:t>
       </w:r>
       <w:r>
+        <w:rPr>
+          <w:rFonts w:hint="default" w:ascii="Times New Roman" w:hAnsi="Times New Roman" w:cs="Times New Roman"/>
+        </w:rPr>
         <w:t xml:space="preserve"> for the backend. The project has met its goals of providing a user-friendly platform for users to borrow and return books while giving admins control over library resources. Future improvements, such as adding e-books and a mobile app, will further enhance the system's usability.</w:t>
       </w:r>
     </w:p>
@@ -2776,53 +3452,39 @@
         <w:keepLines w:val="0"/>
         <w:widowControl/>
         <w:suppressLineNumbers w:val="0"/>
-      </w:pPr>
-      <w:r>
-        <w:pict>
-          <v:rect id="_x0000_i1037" o:spt="1" style="height:1.5pt;width:432pt;" fillcolor="#A0A0A0" filled="t" stroked="f" coordsize="21600,21600" o:hr="t" o:hrstd="t" o:hralign="center">
-            <v:path/>
-            <v:fill on="t" focussize="0,0"/>
-            <v:stroke on="f"/>
-            <v:imagedata o:title=""/>
-            <o:lock v:ext="edit"/>
-            <w10:wrap type="none"/>
-            <w10:anchorlock/>
-          </v:rect>
-        </w:pict>
-      </w:r>
+        <w:rPr>
+          <w:rFonts w:hint="default" w:ascii="Times New Roman" w:hAnsi="Times New Roman" w:cs="Times New Roman"/>
+        </w:rPr>
+      </w:pPr>
     </w:p>
     <w:p>
       <w:pPr>
-        <w:pStyle w:val="85"/>
-        <w:keepNext w:val="0"/>
-        <w:keepLines w:val="0"/>
-        <w:widowControl/>
-        <w:suppressLineNumbers w:val="0"/>
-      </w:pPr>
-      <w:r>
-        <w:rPr>
-          <w:rStyle w:val="92"/>
-        </w:rPr>
-        <w:t>Submitted by</w:t>
-      </w:r>
-      <w:r>
-        <w:t>:</w:t>
-      </w:r>
-      <w:r>
-        <w:br w:type="textWrapping"/>
-      </w:r>
-      <w:r>
-        <w:t>[Team Member Names]</w:t>
-      </w:r>
+        <w:rPr>
+          <w:rFonts w:hint="default" w:ascii="Times New Roman" w:hAnsi="Times New Roman" w:cs="Times New Roman"/>
+        </w:rPr>
+      </w:pPr>
     </w:p>
     <w:p>
-      <w:bookmarkStart w:id="0" w:name="_GoBack"/>
-      <w:bookmarkEnd w:id="0"/>
+      <w:pPr>
+        <w:rPr>
+          <w:rFonts w:hint="default" w:ascii="Times New Roman" w:hAnsi="Times New Roman" w:cs="Times New Roman"/>
+        </w:rPr>
+      </w:pPr>
     </w:p>
-    <w:p/>
-    <w:p/>
-    <w:p/>
-    <w:p/>
+    <w:p>
+      <w:pPr>
+        <w:rPr>
+          <w:rFonts w:hint="default" w:ascii="Times New Roman" w:hAnsi="Times New Roman" w:cs="Times New Roman"/>
+        </w:rPr>
+      </w:pPr>
+    </w:p>
+    <w:p>
+      <w:pPr>
+        <w:rPr>
+          <w:rFonts w:hint="default" w:ascii="Times New Roman" w:hAnsi="Times New Roman" w:cs="Times New Roman"/>
+        </w:rPr>
+      </w:pPr>
+    </w:p>
     <w:sectPr>
       <w:pgSz w:w="11906" w:h="16838"/>
       <w:pgMar w:top="1440" w:right="1800" w:bottom="1440" w:left="1800" w:header="720" w:footer="720" w:gutter="0"/>
@@ -4586,6 +5248,9 @@
         <w:ind w:left="720" w:hanging="360"/>
       </w:pPr>
       <w:rPr>
+        <w:rFonts w:hint="default"/>
+        <w:b w:val="0"/>
+        <w:bCs w:val="0"/>
         <w:sz w:val="24"/>
         <w:szCs w:val="24"/>
       </w:rPr>
@@ -5414,23 +6079,23 @@
     <w:lsdException w:qFormat="1" w:uiPriority="0" w:name="heading 7"/>
     <w:lsdException w:qFormat="1" w:uiPriority="0" w:name="heading 8"/>
     <w:lsdException w:qFormat="1" w:uiPriority="0" w:name="heading 9"/>
-    <w:lsdException w:unhideWhenUsed="0" w:uiPriority="0" w:semiHidden="0" w:name="index 1"/>
+    <w:lsdException w:qFormat="1" w:unhideWhenUsed="0" w:uiPriority="0" w:semiHidden="0" w:name="index 1"/>
     <w:lsdException w:qFormat="1" w:unhideWhenUsed="0" w:uiPriority="0" w:semiHidden="0" w:name="index 2"/>
     <w:lsdException w:qFormat="1" w:unhideWhenUsed="0" w:uiPriority="0" w:semiHidden="0" w:name="index 3"/>
     <w:lsdException w:unhideWhenUsed="0" w:uiPriority="0" w:semiHidden="0" w:name="index 4"/>
-    <w:lsdException w:unhideWhenUsed="0" w:uiPriority="0" w:semiHidden="0" w:name="index 5"/>
+    <w:lsdException w:qFormat="1" w:unhideWhenUsed="0" w:uiPriority="0" w:semiHidden="0" w:name="index 5"/>
     <w:lsdException w:qFormat="1" w:unhideWhenUsed="0" w:uiPriority="0" w:semiHidden="0" w:name="index 6"/>
-    <w:lsdException w:unhideWhenUsed="0" w:uiPriority="0" w:semiHidden="0" w:name="index 7"/>
+    <w:lsdException w:qFormat="1" w:unhideWhenUsed="0" w:uiPriority="0" w:semiHidden="0" w:name="index 7"/>
     <w:lsdException w:unhideWhenUsed="0" w:uiPriority="0" w:semiHidden="0" w:name="index 8"/>
     <w:lsdException w:unhideWhenUsed="0" w:uiPriority="0" w:semiHidden="0" w:name="index 9"/>
     <w:lsdException w:unhideWhenUsed="0" w:uiPriority="0" w:semiHidden="0" w:name="toc 1"/>
     <w:lsdException w:unhideWhenUsed="0" w:uiPriority="0" w:semiHidden="0" w:name="toc 2"/>
     <w:lsdException w:qFormat="1" w:unhideWhenUsed="0" w:uiPriority="0" w:semiHidden="0" w:name="toc 3"/>
     <w:lsdException w:unhideWhenUsed="0" w:uiPriority="0" w:semiHidden="0" w:name="toc 4"/>
-    <w:lsdException w:unhideWhenUsed="0" w:uiPriority="0" w:semiHidden="0" w:name="toc 5"/>
+    <w:lsdException w:qFormat="1" w:unhideWhenUsed="0" w:uiPriority="0" w:semiHidden="0" w:name="toc 5"/>
     <w:lsdException w:unhideWhenUsed="0" w:uiPriority="0" w:semiHidden="0" w:name="toc 6"/>
     <w:lsdException w:unhideWhenUsed="0" w:uiPriority="0" w:semiHidden="0" w:name="toc 7"/>
-    <w:lsdException w:unhideWhenUsed="0" w:uiPriority="0" w:semiHidden="0" w:name="toc 8"/>
+    <w:lsdException w:qFormat="1" w:unhideWhenUsed="0" w:uiPriority="0" w:semiHidden="0" w:name="toc 8"/>
     <w:lsdException w:unhideWhenUsed="0" w:uiPriority="0" w:semiHidden="0" w:name="toc 9"/>
     <w:lsdException w:unhideWhenUsed="0" w:uiPriority="0" w:semiHidden="0" w:name="Normal Indent"/>
     <w:lsdException w:unhideWhenUsed="0" w:uiPriority="0" w:semiHidden="0" w:name="footnote text"/>
@@ -5444,12 +6109,12 @@
     <w:lsdException w:qFormat="1" w:unhideWhenUsed="0" w:uiPriority="0" w:semiHidden="0" w:name="envelope return"/>
     <w:lsdException w:unhideWhenUsed="0" w:uiPriority="0" w:semiHidden="0" w:name="footnote reference"/>
     <w:lsdException w:unhideWhenUsed="0" w:uiPriority="0" w:semiHidden="0" w:name="annotation reference"/>
-    <w:lsdException w:unhideWhenUsed="0" w:uiPriority="0" w:semiHidden="0" w:name="line number"/>
+    <w:lsdException w:qFormat="1" w:unhideWhenUsed="0" w:uiPriority="0" w:semiHidden="0" w:name="line number"/>
     <w:lsdException w:unhideWhenUsed="0" w:uiPriority="0" w:semiHidden="0" w:name="page number"/>
     <w:lsdException w:qFormat="1" w:unhideWhenUsed="0" w:uiPriority="0" w:semiHidden="0" w:name="endnote reference"/>
     <w:lsdException w:qFormat="1" w:unhideWhenUsed="0" w:uiPriority="0" w:semiHidden="0" w:name="endnote text"/>
     <w:lsdException w:unhideWhenUsed="0" w:uiPriority="0" w:semiHidden="0" w:name="table of authorities"/>
-    <w:lsdException w:unhideWhenUsed="0" w:uiPriority="0" w:semiHidden="0" w:name="macro"/>
+    <w:lsdException w:qFormat="1" w:unhideWhenUsed="0" w:uiPriority="0" w:semiHidden="0" w:name="macro"/>
     <w:lsdException w:qFormat="1" w:unhideWhenUsed="0" w:uiPriority="0" w:semiHidden="0" w:name="toa heading"/>
     <w:lsdException w:unhideWhenUsed="0" w:uiPriority="0" w:semiHidden="0" w:name="List"/>
     <w:lsdException w:unhideWhenUsed="0" w:uiPriority="0" w:semiHidden="0" w:name="List Bullet"/>
@@ -5459,16 +6124,16 @@
     <w:lsdException w:qFormat="1" w:unhideWhenUsed="0" w:uiPriority="0" w:semiHidden="0" w:name="List 4"/>
     <w:lsdException w:qFormat="1" w:unhideWhenUsed="0" w:uiPriority="0" w:semiHidden="0" w:name="List 5"/>
     <w:lsdException w:unhideWhenUsed="0" w:uiPriority="0" w:semiHidden="0" w:name="List Bullet 2"/>
-    <w:lsdException w:unhideWhenUsed="0" w:uiPriority="0" w:semiHidden="0" w:name="List Bullet 3"/>
+    <w:lsdException w:qFormat="1" w:unhideWhenUsed="0" w:uiPriority="0" w:semiHidden="0" w:name="List Bullet 3"/>
     <w:lsdException w:qFormat="1" w:unhideWhenUsed="0" w:uiPriority="0" w:semiHidden="0" w:name="List Bullet 4"/>
     <w:lsdException w:qFormat="1" w:unhideWhenUsed="0" w:uiPriority="0" w:semiHidden="0" w:name="List Bullet 5"/>
     <w:lsdException w:unhideWhenUsed="0" w:uiPriority="0" w:semiHidden="0" w:name="List Number 2"/>
     <w:lsdException w:qFormat="1" w:unhideWhenUsed="0" w:uiPriority="0" w:semiHidden="0" w:name="List Number 3"/>
-    <w:lsdException w:unhideWhenUsed="0" w:uiPriority="0" w:semiHidden="0" w:name="List Number 4"/>
+    <w:lsdException w:qFormat="1" w:unhideWhenUsed="0" w:uiPriority="0" w:semiHidden="0" w:name="List Number 4"/>
     <w:lsdException w:qFormat="1" w:unhideWhenUsed="0" w:uiPriority="0" w:semiHidden="0" w:name="List Number 5"/>
     <w:lsdException w:qFormat="1" w:unhideWhenUsed="0" w:uiPriority="0" w:semiHidden="0" w:name="Title"/>
     <w:lsdException w:qFormat="1" w:unhideWhenUsed="0" w:uiPriority="0" w:semiHidden="0" w:name="Closing"/>
-    <w:lsdException w:unhideWhenUsed="0" w:uiPriority="0" w:semiHidden="0" w:name="Signature"/>
+    <w:lsdException w:qFormat="1" w:unhideWhenUsed="0" w:uiPriority="0" w:semiHidden="0" w:name="Signature"/>
     <w:lsdException w:qFormat="1" w:unhideWhenUsed="0" w:uiPriority="0" w:name="Default Paragraph Font"/>
     <w:lsdException w:qFormat="1" w:unhideWhenUsed="0" w:uiPriority="0" w:semiHidden="0" w:name="Body Text"/>
     <w:lsdException w:unhideWhenUsed="0" w:uiPriority="0" w:semiHidden="0" w:name="Body Text Indent"/>
@@ -5477,20 +6142,20 @@
     <w:lsdException w:qFormat="1" w:unhideWhenUsed="0" w:uiPriority="0" w:semiHidden="0" w:name="List Continue 3"/>
     <w:lsdException w:qFormat="1" w:unhideWhenUsed="0" w:uiPriority="0" w:semiHidden="0" w:name="List Continue 4"/>
     <w:lsdException w:unhideWhenUsed="0" w:uiPriority="0" w:semiHidden="0" w:name="List Continue 5"/>
-    <w:lsdException w:unhideWhenUsed="0" w:uiPriority="0" w:semiHidden="0" w:name="Message Header"/>
+    <w:lsdException w:qFormat="1" w:unhideWhenUsed="0" w:uiPriority="0" w:semiHidden="0" w:name="Message Header"/>
     <w:lsdException w:qFormat="1" w:unhideWhenUsed="0" w:uiPriority="0" w:semiHidden="0" w:name="Subtitle"/>
     <w:lsdException w:qFormat="1" w:unhideWhenUsed="0" w:uiPriority="0" w:semiHidden="0" w:name="Salutation"/>
     <w:lsdException w:qFormat="1" w:unhideWhenUsed="0" w:uiPriority="0" w:semiHidden="0" w:name="Date"/>
     <w:lsdException w:qFormat="1" w:unhideWhenUsed="0" w:uiPriority="0" w:semiHidden="0" w:name="Body Text First Indent"/>
     <w:lsdException w:qFormat="1" w:unhideWhenUsed="0" w:uiPriority="0" w:semiHidden="0" w:name="Body Text First Indent 2"/>
-    <w:lsdException w:unhideWhenUsed="0" w:uiPriority="0" w:semiHidden="0" w:name="Note Heading"/>
-    <w:lsdException w:unhideWhenUsed="0" w:uiPriority="0" w:semiHidden="0" w:name="Body Text 2"/>
+    <w:lsdException w:qFormat="1" w:unhideWhenUsed="0" w:uiPriority="0" w:semiHidden="0" w:name="Note Heading"/>
+    <w:lsdException w:qFormat="1" w:unhideWhenUsed="0" w:uiPriority="0" w:semiHidden="0" w:name="Body Text 2"/>
     <w:lsdException w:qFormat="1" w:unhideWhenUsed="0" w:uiPriority="0" w:semiHidden="0" w:name="Body Text 3"/>
     <w:lsdException w:qFormat="1" w:unhideWhenUsed="0" w:uiPriority="0" w:semiHidden="0" w:name="Body Text Indent 2"/>
     <w:lsdException w:qFormat="1" w:unhideWhenUsed="0" w:uiPriority="0" w:semiHidden="0" w:name="Body Text Indent 3"/>
     <w:lsdException w:qFormat="1" w:unhideWhenUsed="0" w:uiPriority="0" w:semiHidden="0" w:name="Block Text"/>
     <w:lsdException w:qFormat="1" w:unhideWhenUsed="0" w:uiPriority="0" w:semiHidden="0" w:name="Hyperlink"/>
-    <w:lsdException w:unhideWhenUsed="0" w:uiPriority="0" w:semiHidden="0" w:name="FollowedHyperlink"/>
+    <w:lsdException w:qFormat="1" w:unhideWhenUsed="0" w:uiPriority="0" w:semiHidden="0" w:name="FollowedHyperlink"/>
     <w:lsdException w:qFormat="1" w:unhideWhenUsed="0" w:uiPriority="0" w:semiHidden="0" w:name="Strong"/>
     <w:lsdException w:qFormat="1" w:unhideWhenUsed="0" w:uiPriority="0" w:semiHidden="0" w:name="Emphasis"/>
     <w:lsdException w:qFormat="1" w:unhideWhenUsed="0" w:uiPriority="0" w:semiHidden="0" w:name="Document Map"/>
@@ -5499,17 +6164,17 @@
     <w:lsdException w:unhideWhenUsed="0" w:uiPriority="0" w:semiHidden="0" w:name="Normal (Web)"/>
     <w:lsdException w:qFormat="1" w:unhideWhenUsed="0" w:uiPriority="0" w:semiHidden="0" w:name="HTML Acronym"/>
     <w:lsdException w:qFormat="1" w:unhideWhenUsed="0" w:uiPriority="0" w:semiHidden="0" w:name="HTML Address"/>
-    <w:lsdException w:unhideWhenUsed="0" w:uiPriority="0" w:semiHidden="0" w:name="HTML Cite"/>
+    <w:lsdException w:qFormat="1" w:unhideWhenUsed="0" w:uiPriority="0" w:semiHidden="0" w:name="HTML Cite"/>
     <w:lsdException w:qFormat="1" w:unhideWhenUsed="0" w:uiPriority="0" w:semiHidden="0" w:name="HTML Code"/>
     <w:lsdException w:unhideWhenUsed="0" w:uiPriority="0" w:semiHidden="0" w:name="HTML Definition"/>
     <w:lsdException w:unhideWhenUsed="0" w:uiPriority="0" w:semiHidden="0" w:name="HTML Keyboard"/>
     <w:lsdException w:qFormat="1" w:unhideWhenUsed="0" w:uiPriority="0" w:semiHidden="0" w:name="HTML Preformatted"/>
-    <w:lsdException w:unhideWhenUsed="0" w:uiPriority="0" w:semiHidden="0" w:name="HTML Sample"/>
+    <w:lsdException w:qFormat="1" w:unhideWhenUsed="0" w:uiPriority="0" w:semiHidden="0" w:name="HTML Sample"/>
     <w:lsdException w:qFormat="1" w:unhideWhenUsed="0" w:uiPriority="0" w:semiHidden="0" w:name="HTML Typewriter"/>
     <w:lsdException w:qFormat="1" w:unhideWhenUsed="0" w:uiPriority="0" w:semiHidden="0" w:name="HTML Variable"/>
     <w:lsdException w:unhideWhenUsed="0" w:uiPriority="0" w:name="Normal Table"/>
     <w:lsdException w:qFormat="1" w:unhideWhenUsed="0" w:uiPriority="0" w:semiHidden="0" w:name="annotation subject"/>
-    <w:lsdException w:unhideWhenUsed="0" w:uiPriority="0" w:semiHidden="0" w:name="Table Simple 1"/>
+    <w:lsdException w:qFormat="1" w:unhideWhenUsed="0" w:uiPriority="0" w:semiHidden="0" w:name="Table Simple 1"/>
     <w:lsdException w:unhideWhenUsed="0" w:uiPriority="0" w:semiHidden="0" w:name="Table Simple 2"/>
     <w:lsdException w:unhideWhenUsed="0" w:uiPriority="0" w:semiHidden="0" w:name="Table Simple 3"/>
     <w:lsdException w:qFormat="1" w:unhideWhenUsed="0" w:uiPriority="0" w:semiHidden="0" w:name="Table Classic 1"/>
@@ -5522,14 +6187,14 @@
     <w:lsdException w:unhideWhenUsed="0" w:uiPriority="0" w:semiHidden="0" w:name="Table Columns 1"/>
     <w:lsdException w:unhideWhenUsed="0" w:uiPriority="0" w:semiHidden="0" w:name="Table Columns 2"/>
     <w:lsdException w:unhideWhenUsed="0" w:uiPriority="0" w:semiHidden="0" w:name="Table Columns 3"/>
-    <w:lsdException w:unhideWhenUsed="0" w:uiPriority="0" w:semiHidden="0" w:name="Table Columns 4"/>
+    <w:lsdException w:qFormat="1" w:unhideWhenUsed="0" w:uiPriority="0" w:semiHidden="0" w:name="Table Columns 4"/>
     <w:lsdException w:unhideWhenUsed="0" w:uiPriority="0" w:semiHidden="0" w:name="Table Columns 5"/>
-    <w:lsdException w:unhideWhenUsed="0" w:uiPriority="0" w:semiHidden="0" w:name="Table Grid 1"/>
+    <w:lsdException w:qFormat="1" w:unhideWhenUsed="0" w:uiPriority="0" w:semiHidden="0" w:name="Table Grid 1"/>
     <w:lsdException w:unhideWhenUsed="0" w:uiPriority="0" w:semiHidden="0" w:name="Table Grid 2"/>
     <w:lsdException w:unhideWhenUsed="0" w:uiPriority="0" w:semiHidden="0" w:name="Table Grid 3"/>
     <w:lsdException w:unhideWhenUsed="0" w:uiPriority="0" w:semiHidden="0" w:name="Table Grid 4"/>
-    <w:lsdException w:unhideWhenUsed="0" w:uiPriority="0" w:semiHidden="0" w:name="Table Grid 5"/>
-    <w:lsdException w:unhideWhenUsed="0" w:uiPriority="0" w:semiHidden="0" w:name="Table Grid 6"/>
+    <w:lsdException w:qFormat="1" w:unhideWhenUsed="0" w:uiPriority="0" w:semiHidden="0" w:name="Table Grid 5"/>
+    <w:lsdException w:qFormat="1" w:unhideWhenUsed="0" w:uiPriority="0" w:semiHidden="0" w:name="Table Grid 6"/>
     <w:lsdException w:unhideWhenUsed="0" w:uiPriority="0" w:semiHidden="0" w:name="Table Grid 7"/>
     <w:lsdException w:unhideWhenUsed="0" w:uiPriority="0" w:semiHidden="0" w:name="Table Grid 8"/>
     <w:lsdException w:unhideWhenUsed="0" w:uiPriority="0" w:semiHidden="0" w:name="Table List 1"/>
@@ -5537,15 +6202,15 @@
     <w:lsdException w:unhideWhenUsed="0" w:uiPriority="0" w:semiHidden="0" w:name="Table List 3"/>
     <w:lsdException w:unhideWhenUsed="0" w:uiPriority="0" w:semiHidden="0" w:name="Table List 4"/>
     <w:lsdException w:unhideWhenUsed="0" w:uiPriority="0" w:semiHidden="0" w:name="Table List 5"/>
-    <w:lsdException w:unhideWhenUsed="0" w:uiPriority="0" w:semiHidden="0" w:name="Table List 6"/>
+    <w:lsdException w:qFormat="1" w:unhideWhenUsed="0" w:uiPriority="0" w:semiHidden="0" w:name="Table List 6"/>
     <w:lsdException w:qFormat="1" w:unhideWhenUsed="0" w:uiPriority="0" w:semiHidden="0" w:name="Table List 7"/>
-    <w:lsdException w:unhideWhenUsed="0" w:uiPriority="0" w:semiHidden="0" w:name="Table List 8"/>
+    <w:lsdException w:qFormat="1" w:unhideWhenUsed="0" w:uiPriority="0" w:semiHidden="0" w:name="Table List 8"/>
     <w:lsdException w:qFormat="1" w:unhideWhenUsed="0" w:uiPriority="0" w:semiHidden="0" w:name="Table 3D effects 1"/>
     <w:lsdException w:unhideWhenUsed="0" w:uiPriority="0" w:semiHidden="0" w:name="Table 3D effects 2"/>
-    <w:lsdException w:unhideWhenUsed="0" w:uiPriority="0" w:semiHidden="0" w:name="Table 3D effects 3"/>
-    <w:lsdException w:unhideWhenUsed="0" w:uiPriority="0" w:semiHidden="0" w:name="Table Contemporary"/>
+    <w:lsdException w:qFormat="1" w:unhideWhenUsed="0" w:uiPriority="0" w:semiHidden="0" w:name="Table 3D effects 3"/>
+    <w:lsdException w:qFormat="1" w:unhideWhenUsed="0" w:uiPriority="0" w:semiHidden="0" w:name="Table Contemporary"/>
     <w:lsdException w:unhideWhenUsed="0" w:uiPriority="0" w:semiHidden="0" w:name="Table Elegant"/>
-    <w:lsdException w:unhideWhenUsed="0" w:uiPriority="0" w:semiHidden="0" w:name="Table Professional"/>
+    <w:lsdException w:qFormat="1" w:unhideWhenUsed="0" w:uiPriority="0" w:semiHidden="0" w:name="Table Professional"/>
     <w:lsdException w:unhideWhenUsed="0" w:uiPriority="0" w:semiHidden="0" w:name="Table Subtle 1"/>
     <w:lsdException w:unhideWhenUsed="0" w:uiPriority="0" w:semiHidden="0" w:name="Table Subtle 2"/>
     <w:lsdException w:unhideWhenUsed="0" w:uiPriority="0" w:semiHidden="0" w:name="Table Web 1"/>
@@ -5558,7 +6223,7 @@
     <w:lsdException w:unhideWhenUsed="0" w:uiPriority="61" w:semiHidden="0" w:name="Light List"/>
     <w:lsdException w:qFormat="1" w:unhideWhenUsed="0" w:uiPriority="62" w:semiHidden="0" w:name="Light Grid"/>
     <w:lsdException w:unhideWhenUsed="0" w:uiPriority="63" w:semiHidden="0" w:name="Medium Shading 1"/>
-    <w:lsdException w:unhideWhenUsed="0" w:uiPriority="64" w:semiHidden="0" w:name="Medium Shading 2"/>
+    <w:lsdException w:qFormat="1" w:unhideWhenUsed="0" w:uiPriority="64" w:semiHidden="0" w:name="Medium Shading 2"/>
     <w:lsdException w:qFormat="1" w:unhideWhenUsed="0" w:uiPriority="65" w:semiHidden="0" w:name="Medium List 1"/>
     <w:lsdException w:unhideWhenUsed="0" w:uiPriority="66" w:semiHidden="0" w:name="Medium List 2"/>
     <w:lsdException w:unhideWhenUsed="0" w:uiPriority="67" w:semiHidden="0" w:name="Medium Grid 1"/>
@@ -5568,49 +6233,49 @@
     <w:lsdException w:unhideWhenUsed="0" w:uiPriority="71" w:semiHidden="0" w:name="Colorful Shading"/>
     <w:lsdException w:unhideWhenUsed="0" w:uiPriority="72" w:semiHidden="0" w:name="Colorful List"/>
     <w:lsdException w:unhideWhenUsed="0" w:uiPriority="73" w:semiHidden="0" w:name="Colorful Grid"/>
-    <w:lsdException w:unhideWhenUsed="0" w:uiPriority="60" w:semiHidden="0" w:name="Light Shading Accent 1"/>
-    <w:lsdException w:unhideWhenUsed="0" w:uiPriority="61" w:semiHidden="0" w:name="Light List Accent 1"/>
+    <w:lsdException w:qFormat="1" w:unhideWhenUsed="0" w:uiPriority="60" w:semiHidden="0" w:name="Light Shading Accent 1"/>
+    <w:lsdException w:qFormat="1" w:unhideWhenUsed="0" w:uiPriority="61" w:semiHidden="0" w:name="Light List Accent 1"/>
     <w:lsdException w:unhideWhenUsed="0" w:uiPriority="62" w:semiHidden="0" w:name="Light Grid Accent 1"/>
-    <w:lsdException w:unhideWhenUsed="0" w:uiPriority="63" w:semiHidden="0" w:name="Medium Shading 1 Accent 1"/>
+    <w:lsdException w:qFormat="1" w:unhideWhenUsed="0" w:uiPriority="63" w:semiHidden="0" w:name="Medium Shading 1 Accent 1"/>
     <w:lsdException w:unhideWhenUsed="0" w:uiPriority="64" w:semiHidden="0" w:name="Medium Shading 2 Accent 1"/>
-    <w:lsdException w:unhideWhenUsed="0" w:uiPriority="65" w:semiHidden="0" w:name="Medium List 1 Accent 1"/>
+    <w:lsdException w:qFormat="1" w:unhideWhenUsed="0" w:uiPriority="65" w:semiHidden="0" w:name="Medium List 1 Accent 1"/>
     <w:lsdException w:unhideWhenUsed="0" w:uiPriority="66" w:semiHidden="0" w:name="Medium List 2 Accent 1"/>
     <w:lsdException w:unhideWhenUsed="0" w:uiPriority="67" w:semiHidden="0" w:name="Medium Grid 1 Accent 1"/>
-    <w:lsdException w:unhideWhenUsed="0" w:uiPriority="68" w:semiHidden="0" w:name="Medium Grid 2 Accent 1"/>
-    <w:lsdException w:unhideWhenUsed="0" w:uiPriority="69" w:semiHidden="0" w:name="Medium Grid 3 Accent 1"/>
+    <w:lsdException w:qFormat="1" w:unhideWhenUsed="0" w:uiPriority="68" w:semiHidden="0" w:name="Medium Grid 2 Accent 1"/>
+    <w:lsdException w:qFormat="1" w:unhideWhenUsed="0" w:uiPriority="69" w:semiHidden="0" w:name="Medium Grid 3 Accent 1"/>
     <w:lsdException w:unhideWhenUsed="0" w:uiPriority="70" w:semiHidden="0" w:name="Dark List Accent 1"/>
-    <w:lsdException w:unhideWhenUsed="0" w:uiPriority="71" w:semiHidden="0" w:name="Colorful Shading Accent 1"/>
+    <w:lsdException w:qFormat="1" w:unhideWhenUsed="0" w:uiPriority="71" w:semiHidden="0" w:name="Colorful Shading Accent 1"/>
     <w:lsdException w:unhideWhenUsed="0" w:uiPriority="72" w:semiHidden="0" w:name="Colorful List Accent 1"/>
     <w:lsdException w:unhideWhenUsed="0" w:uiPriority="73" w:semiHidden="0" w:name="Colorful Grid Accent 1"/>
     <w:lsdException w:unhideWhenUsed="0" w:uiPriority="60" w:semiHidden="0" w:name="Light Shading Accent 2"/>
     <w:lsdException w:qFormat="1" w:unhideWhenUsed="0" w:uiPriority="61" w:semiHidden="0" w:name="Light List Accent 2"/>
-    <w:lsdException w:unhideWhenUsed="0" w:uiPriority="62" w:semiHidden="0" w:name="Light Grid Accent 2"/>
-    <w:lsdException w:unhideWhenUsed="0" w:uiPriority="63" w:semiHidden="0" w:name="Medium Shading 1 Accent 2"/>
+    <w:lsdException w:qFormat="1" w:unhideWhenUsed="0" w:uiPriority="62" w:semiHidden="0" w:name="Light Grid Accent 2"/>
+    <w:lsdException w:qFormat="1" w:unhideWhenUsed="0" w:uiPriority="63" w:semiHidden="0" w:name="Medium Shading 1 Accent 2"/>
     <w:lsdException w:unhideWhenUsed="0" w:uiPriority="64" w:semiHidden="0" w:name="Medium Shading 2 Accent 2"/>
     <w:lsdException w:unhideWhenUsed="0" w:uiPriority="65" w:semiHidden="0" w:name="Medium List 1 Accent 2"/>
     <w:lsdException w:unhideWhenUsed="0" w:uiPriority="66" w:semiHidden="0" w:name="Medium List 2 Accent 2"/>
-    <w:lsdException w:unhideWhenUsed="0" w:uiPriority="67" w:semiHidden="0" w:name="Medium Grid 1 Accent 2"/>
+    <w:lsdException w:qFormat="1" w:unhideWhenUsed="0" w:uiPriority="67" w:semiHidden="0" w:name="Medium Grid 1 Accent 2"/>
     <w:lsdException w:unhideWhenUsed="0" w:uiPriority="68" w:semiHidden="0" w:name="Medium Grid 2 Accent 2"/>
     <w:lsdException w:unhideWhenUsed="0" w:uiPriority="69" w:semiHidden="0" w:name="Medium Grid 3 Accent 2"/>
-    <w:lsdException w:unhideWhenUsed="0" w:uiPriority="70" w:semiHidden="0" w:name="Dark List Accent 2"/>
+    <w:lsdException w:qFormat="1" w:unhideWhenUsed="0" w:uiPriority="70" w:semiHidden="0" w:name="Dark List Accent 2"/>
     <w:lsdException w:unhideWhenUsed="0" w:uiPriority="71" w:semiHidden="0" w:name="Colorful Shading Accent 2"/>
     <w:lsdException w:unhideWhenUsed="0" w:uiPriority="72" w:semiHidden="0" w:name="Colorful List Accent 2"/>
     <w:lsdException w:unhideWhenUsed="0" w:uiPriority="73" w:semiHidden="0" w:name="Colorful Grid Accent 2"/>
-    <w:lsdException w:unhideWhenUsed="0" w:uiPriority="60" w:semiHidden="0" w:name="Light Shading Accent 3"/>
+    <w:lsdException w:qFormat="1" w:unhideWhenUsed="0" w:uiPriority="60" w:semiHidden="0" w:name="Light Shading Accent 3"/>
     <w:lsdException w:unhideWhenUsed="0" w:uiPriority="61" w:semiHidden="0" w:name="Light List Accent 3"/>
     <w:lsdException w:qFormat="1" w:unhideWhenUsed="0" w:uiPriority="62" w:semiHidden="0" w:name="Light Grid Accent 3"/>
     <w:lsdException w:qFormat="1" w:unhideWhenUsed="0" w:uiPriority="63" w:semiHidden="0" w:name="Medium Shading 1 Accent 3"/>
     <w:lsdException w:qFormat="1" w:unhideWhenUsed="0" w:uiPriority="64" w:semiHidden="0" w:name="Medium Shading 2 Accent 3"/>
-    <w:lsdException w:unhideWhenUsed="0" w:uiPriority="65" w:semiHidden="0" w:name="Medium List 1 Accent 3"/>
+    <w:lsdException w:qFormat="1" w:unhideWhenUsed="0" w:uiPriority="65" w:semiHidden="0" w:name="Medium List 1 Accent 3"/>
     <w:lsdException w:unhideWhenUsed="0" w:uiPriority="66" w:semiHidden="0" w:name="Medium List 2 Accent 3"/>
-    <w:lsdException w:unhideWhenUsed="0" w:uiPriority="67" w:semiHidden="0" w:name="Medium Grid 1 Accent 3"/>
+    <w:lsdException w:qFormat="1" w:unhideWhenUsed="0" w:uiPriority="67" w:semiHidden="0" w:name="Medium Grid 1 Accent 3"/>
     <w:lsdException w:unhideWhenUsed="0" w:uiPriority="68" w:semiHidden="0" w:name="Medium Grid 2 Accent 3"/>
-    <w:lsdException w:unhideWhenUsed="0" w:uiPriority="69" w:semiHidden="0" w:name="Medium Grid 3 Accent 3"/>
+    <w:lsdException w:qFormat="1" w:unhideWhenUsed="0" w:uiPriority="69" w:semiHidden="0" w:name="Medium Grid 3 Accent 3"/>
     <w:lsdException w:unhideWhenUsed="0" w:uiPriority="70" w:semiHidden="0" w:name="Dark List Accent 3"/>
     <w:lsdException w:unhideWhenUsed="0" w:uiPriority="71" w:semiHidden="0" w:name="Colorful Shading Accent 3"/>
     <w:lsdException w:unhideWhenUsed="0" w:uiPriority="72" w:semiHidden="0" w:name="Colorful List Accent 3"/>
     <w:lsdException w:unhideWhenUsed="0" w:uiPriority="73" w:semiHidden="0" w:name="Colorful Grid Accent 3"/>
-    <w:lsdException w:unhideWhenUsed="0" w:uiPriority="60" w:semiHidden="0" w:name="Light Shading Accent 4"/>
+    <w:lsdException w:qFormat="1" w:unhideWhenUsed="0" w:uiPriority="60" w:semiHidden="0" w:name="Light Shading Accent 4"/>
     <w:lsdException w:unhideWhenUsed="0" w:uiPriority="61" w:semiHidden="0" w:name="Light List Accent 4"/>
     <w:lsdException w:unhideWhenUsed="0" w:uiPriority="62" w:semiHidden="0" w:name="Light Grid Accent 4"/>
     <w:lsdException w:unhideWhenUsed="0" w:uiPriority="63" w:semiHidden="0" w:name="Medium Shading 1 Accent 4"/>
@@ -5626,24 +6291,24 @@
     <w:lsdException w:unhideWhenUsed="0" w:uiPriority="73" w:semiHidden="0" w:name="Colorful Grid Accent 4"/>
     <w:lsdException w:unhideWhenUsed="0" w:uiPriority="60" w:semiHidden="0" w:name="Light Shading Accent 5"/>
     <w:lsdException w:unhideWhenUsed="0" w:uiPriority="61" w:semiHidden="0" w:name="Light List Accent 5"/>
-    <w:lsdException w:unhideWhenUsed="0" w:uiPriority="62" w:semiHidden="0" w:name="Light Grid Accent 5"/>
+    <w:lsdException w:qFormat="1" w:unhideWhenUsed="0" w:uiPriority="62" w:semiHidden="0" w:name="Light Grid Accent 5"/>
     <w:lsdException w:unhideWhenUsed="0" w:uiPriority="63" w:semiHidden="0" w:name="Medium Shading 1 Accent 5"/>
     <w:lsdException w:unhideWhenUsed="0" w:uiPriority="64" w:semiHidden="0" w:name="Medium Shading 2 Accent 5"/>
     <w:lsdException w:unhideWhenUsed="0" w:uiPriority="65" w:semiHidden="0" w:name="Medium List 1 Accent 5"/>
     <w:lsdException w:unhideWhenUsed="0" w:uiPriority="66" w:semiHidden="0" w:name="Medium List 2 Accent 5"/>
     <w:lsdException w:unhideWhenUsed="0" w:uiPriority="67" w:semiHidden="0" w:name="Medium Grid 1 Accent 5"/>
     <w:lsdException w:unhideWhenUsed="0" w:uiPriority="68" w:semiHidden="0" w:name="Medium Grid 2 Accent 5"/>
-    <w:lsdException w:unhideWhenUsed="0" w:uiPriority="69" w:semiHidden="0" w:name="Medium Grid 3 Accent 5"/>
-    <w:lsdException w:unhideWhenUsed="0" w:uiPriority="70" w:semiHidden="0" w:name="Dark List Accent 5"/>
+    <w:lsdException w:qFormat="1" w:unhideWhenUsed="0" w:uiPriority="69" w:semiHidden="0" w:name="Medium Grid 3 Accent 5"/>
+    <w:lsdException w:qFormat="1" w:unhideWhenUsed="0" w:uiPriority="70" w:semiHidden="0" w:name="Dark List Accent 5"/>
     <w:lsdException w:unhideWhenUsed="0" w:uiPriority="71" w:semiHidden="0" w:name="Colorful Shading Accent 5"/>
     <w:lsdException w:unhideWhenUsed="0" w:uiPriority="72" w:semiHidden="0" w:name="Colorful List Accent 5"/>
     <w:lsdException w:unhideWhenUsed="0" w:uiPriority="73" w:semiHidden="0" w:name="Colorful Grid Accent 5"/>
     <w:lsdException w:unhideWhenUsed="0" w:uiPriority="60" w:semiHidden="0" w:name="Light Shading Accent 6"/>
-    <w:lsdException w:unhideWhenUsed="0" w:uiPriority="61" w:semiHidden="0" w:name="Light List Accent 6"/>
+    <w:lsdException w:qFormat="1" w:unhideWhenUsed="0" w:uiPriority="61" w:semiHidden="0" w:name="Light List Accent 6"/>
     <w:lsdException w:qFormat="1" w:unhideWhenUsed="0" w:uiPriority="62" w:semiHidden="0" w:name="Light Grid Accent 6"/>
     <w:lsdException w:qFormat="1" w:unhideWhenUsed="0" w:uiPriority="63" w:semiHidden="0" w:name="Medium Shading 1 Accent 6"/>
     <w:lsdException w:qFormat="1" w:unhideWhenUsed="0" w:uiPriority="64" w:semiHidden="0" w:name="Medium Shading 2 Accent 6"/>
-    <w:lsdException w:unhideWhenUsed="0" w:uiPriority="65" w:semiHidden="0" w:name="Medium List 1 Accent 6"/>
+    <w:lsdException w:qFormat="1" w:unhideWhenUsed="0" w:uiPriority="65" w:semiHidden="0" w:name="Medium List 1 Accent 6"/>
     <w:lsdException w:unhideWhenUsed="0" w:uiPriority="66" w:semiHidden="0" w:name="Medium List 2 Accent 6"/>
     <w:lsdException w:unhideWhenUsed="0" w:uiPriority="67" w:semiHidden="0" w:name="Medium Grid 1 Accent 6"/>
     <w:lsdException w:unhideWhenUsed="0" w:uiPriority="68" w:semiHidden="0" w:name="Medium Grid 2 Accent 6"/>
@@ -5901,6 +6566,7 @@
   <w:style w:type="paragraph" w:styleId="16">
     <w:name w:val="Body Text 2"/>
     <w:basedOn w:val="1"/>
+    <w:qFormat/>
     <w:uiPriority w:val="0"/>
     <w:pPr>
       <w:spacing w:after="120" w:line="480" w:lineRule="auto"/>
@@ -6106,6 +6772,7 @@
   <w:style w:type="character" w:styleId="36">
     <w:name w:val="FollowedHyperlink"/>
     <w:basedOn w:val="11"/>
+    <w:qFormat/>
     <w:uiPriority w:val="0"/>
     <w:rPr>
       <w:color w:val="800080"/>
@@ -6187,6 +6854,7 @@
   <w:style w:type="character" w:styleId="43">
     <w:name w:val="HTML Cite"/>
     <w:basedOn w:val="11"/>
+    <w:qFormat/>
     <w:uiPriority w:val="0"/>
     <w:rPr>
       <w:i/>
@@ -6236,6 +6904,7 @@
   <w:style w:type="character" w:styleId="48">
     <w:name w:val="HTML Sample"/>
     <w:basedOn w:val="11"/>
+    <w:qFormat/>
     <w:uiPriority w:val="0"/>
     <w:rPr>
       <w:rFonts w:ascii="Courier New" w:hAnsi="Courier New" w:cs="Courier New"/>
@@ -6276,6 +6945,7 @@
     <w:name w:val="index 1"/>
     <w:basedOn w:val="1"/>
     <w:next w:val="1"/>
+    <w:qFormat/>
     <w:uiPriority w:val="0"/>
   </w:style>
   <w:style w:type="paragraph" w:styleId="53">
@@ -6311,6 +6981,7 @@
     <w:name w:val="index 5"/>
     <w:basedOn w:val="1"/>
     <w:next w:val="1"/>
+    <w:qFormat/>
     <w:uiPriority w:val="0"/>
     <w:pPr>
       <w:ind w:left="800" w:leftChars="800"/>
@@ -6330,6 +7001,7 @@
     <w:name w:val="index 7"/>
     <w:basedOn w:val="1"/>
     <w:next w:val="1"/>
+    <w:qFormat/>
     <w:uiPriority w:val="0"/>
     <w:pPr>
       <w:ind w:left="1200" w:leftChars="1200"/>
@@ -6368,6 +7040,7 @@
   <w:style w:type="character" w:styleId="62">
     <w:name w:val="line number"/>
     <w:basedOn w:val="11"/>
+    <w:qFormat/>
     <w:uiPriority w:val="0"/>
   </w:style>
   <w:style w:type="paragraph" w:styleId="63">
@@ -6438,6 +7111,7 @@
   <w:style w:type="paragraph" w:styleId="70">
     <w:name w:val="List Bullet 3"/>
     <w:basedOn w:val="1"/>
+    <w:qFormat/>
     <w:uiPriority w:val="0"/>
     <w:pPr>
       <w:numPr>
@@ -6555,6 +7229,7 @@
   <w:style w:type="paragraph" w:styleId="81">
     <w:name w:val="List Number 4"/>
     <w:basedOn w:val="1"/>
+    <w:qFormat/>
     <w:uiPriority w:val="0"/>
     <w:pPr>
       <w:numPr>
@@ -6577,6 +7252,7 @@
   </w:style>
   <w:style w:type="paragraph" w:styleId="83">
     <w:name w:val="macro"/>
+    <w:qFormat/>
     <w:uiPriority w:val="0"/>
     <w:pPr>
       <w:widowControl w:val="0"/>
@@ -6608,6 +7284,7 @@
   <w:style w:type="paragraph" w:styleId="84">
     <w:name w:val="Message Header"/>
     <w:basedOn w:val="1"/>
+    <w:qFormat/>
     <w:uiPriority w:val="0"/>
     <w:pPr>
       <w:pBdr>
@@ -6634,6 +7311,7 @@
       <w:jc w:val="left"/>
     </w:pPr>
     <w:rPr>
+      <w:rFonts w:ascii="Times New Roman" w:hAnsi="Times New Roman" w:eastAsia="宋体" w:cs="Times New Roman"/>
       <w:kern w:val="0"/>
       <w:sz w:val="24"/>
       <w:szCs w:val="24"/>
@@ -6652,6 +7330,7 @@
     <w:name w:val="Note Heading"/>
     <w:basedOn w:val="1"/>
     <w:next w:val="1"/>
+    <w:qFormat/>
     <w:uiPriority w:val="0"/>
     <w:pPr>
       <w:jc w:val="center"/>
@@ -6681,6 +7360,7 @@
   <w:style w:type="paragraph" w:styleId="91">
     <w:name w:val="Signature"/>
     <w:basedOn w:val="1"/>
+    <w:qFormat/>
     <w:uiPriority w:val="0"/>
     <w:pPr>
       <w:ind w:left="100" w:leftChars="2100"/>
@@ -6902,6 +7582,7 @@
   <w:style w:type="table" w:styleId="96">
     <w:name w:val="Table 3D effects 3"/>
     <w:basedOn w:val="12"/>
+    <w:qFormat/>
     <w:uiPriority w:val="0"/>
     <w:pPr>
       <w:widowControl w:val="0"/>
@@ -7881,6 +8562,7 @@
   <w:style w:type="table" w:styleId="107">
     <w:name w:val="Table Columns 4"/>
     <w:basedOn w:val="12"/>
+    <w:qFormat/>
     <w:uiPriority w:val="0"/>
     <w:pPr>
       <w:widowControl w:val="0"/>
@@ -8038,6 +8720,7 @@
   <w:style w:type="table" w:styleId="109">
     <w:name w:val="Table Contemporary"/>
     <w:basedOn w:val="12"/>
+    <w:qFormat/>
     <w:uiPriority w:val="0"/>
     <w:pPr>
       <w:widowControl w:val="0"/>
@@ -8148,6 +8831,7 @@
   <w:style w:type="table" w:styleId="112">
     <w:name w:val="Table Grid 1"/>
     <w:basedOn w:val="12"/>
+    <w:qFormat/>
     <w:uiPriority w:val="0"/>
     <w:pPr>
       <w:widowControl w:val="0"/>
@@ -8407,6 +9091,7 @@
   <w:style w:type="table" w:styleId="116">
     <w:name w:val="Table Grid 5"/>
     <w:basedOn w:val="12"/>
+    <w:qFormat/>
     <w:uiPriority w:val="0"/>
     <w:pPr>
       <w:widowControl w:val="0"/>
@@ -8474,6 +9159,7 @@
   <w:style w:type="table" w:styleId="117">
     <w:name w:val="Table Grid 6"/>
     <w:basedOn w:val="12"/>
+    <w:qFormat/>
     <w:uiPriority w:val="0"/>
     <w:pPr>
       <w:widowControl w:val="0"/>
@@ -9002,6 +9688,7 @@
   <w:style w:type="table" w:styleId="125">
     <w:name w:val="Table List 6"/>
     <w:basedOn w:val="12"/>
+    <w:qFormat/>
     <w:uiPriority w:val="0"/>
     <w:pPr>
       <w:widowControl w:val="0"/>
@@ -9166,6 +9853,7 @@
   <w:style w:type="table" w:styleId="127">
     <w:name w:val="Table List 8"/>
     <w:basedOn w:val="12"/>
+    <w:qFormat/>
     <w:uiPriority w:val="0"/>
     <w:pPr>
       <w:widowControl w:val="0"/>
@@ -9291,6 +9979,7 @@
   <w:style w:type="table" w:styleId="130">
     <w:name w:val="Table Professional"/>
     <w:basedOn w:val="12"/>
+    <w:qFormat/>
     <w:uiPriority w:val="0"/>
     <w:pPr>
       <w:widowControl w:val="0"/>
@@ -9328,6 +10017,7 @@
   <w:style w:type="table" w:styleId="131">
     <w:name w:val="Table Simple 1"/>
     <w:basedOn w:val="12"/>
+    <w:qFormat/>
     <w:uiPriority w:val="0"/>
     <w:pPr>
       <w:widowControl w:val="0"/>
@@ -9871,6 +10561,7 @@
     <w:name w:val="toc 5"/>
     <w:basedOn w:val="1"/>
     <w:next w:val="1"/>
+    <w:qFormat/>
     <w:uiPriority w:val="0"/>
     <w:pPr>
       <w:ind w:left="1680" w:leftChars="800"/>
@@ -9898,6 +10589,7 @@
     <w:name w:val="toc 8"/>
     <w:basedOn w:val="1"/>
     <w:next w:val="1"/>
+    <w:qFormat/>
     <w:uiPriority w:val="0"/>
     <w:pPr>
       <w:ind w:left="2940" w:leftChars="1400"/>
@@ -10005,6 +10697,7 @@
   <w:style w:type="table" w:styleId="152">
     <w:name w:val="Light Shading Accent 1"/>
     <w:basedOn w:val="12"/>
+    <w:qFormat/>
     <w:uiPriority w:val="60"/>
     <w:rPr>
       <w:color w:val="365F91"/>
@@ -10185,6 +10878,7 @@
   <w:style w:type="table" w:styleId="154">
     <w:name w:val="Light Shading Accent 3"/>
     <w:basedOn w:val="12"/>
+    <w:qFormat/>
     <w:uiPriority w:val="60"/>
     <w:rPr>
       <w:color w:val="76923C"/>
@@ -10275,6 +10969,7 @@
   <w:style w:type="table" w:styleId="155">
     <w:name w:val="Light Shading Accent 4"/>
     <w:basedOn w:val="12"/>
+    <w:qFormat/>
     <w:uiPriority w:val="60"/>
     <w:rPr>
       <w:color w:val="5F497A"/>
@@ -10624,6 +11319,7 @@
   <w:style w:type="table" w:styleId="159">
     <w:name w:val="Light List Accent 1"/>
     <w:basedOn w:val="12"/>
+    <w:qFormat/>
     <w:uiPriority w:val="61"/>
     <w:tblPr>
       <w:tblBorders>
@@ -11020,6 +11716,7 @@
   <w:style w:type="table" w:styleId="164">
     <w:name w:val="Light List Accent 6"/>
     <w:basedOn w:val="12"/>
+    <w:qFormat/>
     <w:uiPriority w:val="61"/>
     <w:tblPr>
       <w:tblBorders>
@@ -11334,6 +12031,7 @@
   <w:style w:type="table" w:styleId="167">
     <w:name w:val="Light Grid Accent 2"/>
     <w:basedOn w:val="12"/>
+    <w:qFormat/>
     <w:uiPriority w:val="62"/>
     <w:tblPr>
       <w:tblBorders>
@@ -11686,6 +12384,7 @@
   <w:style w:type="table" w:styleId="170">
     <w:name w:val="Light Grid Accent 5"/>
     <w:basedOn w:val="12"/>
+    <w:qFormat/>
     <w:uiPriority w:val="62"/>
     <w:tblPr>
       <w:tblBorders>
@@ -12014,6 +12713,7 @@
   <w:style w:type="table" w:styleId="173">
     <w:name w:val="Medium Shading 1 Accent 1"/>
     <w:basedOn w:val="12"/>
+    <w:qFormat/>
     <w:uiPriority w:val="63"/>
     <w:tblPr>
       <w:tblBorders>
@@ -12107,6 +12807,7 @@
   <w:style w:type="table" w:styleId="174">
     <w:name w:val="Medium Shading 1 Accent 2"/>
     <w:basedOn w:val="12"/>
+    <w:qFormat/>
     <w:uiPriority w:val="63"/>
     <w:tblPr>
       <w:tblBorders>
@@ -12574,6 +13275,7 @@
   <w:style w:type="table" w:styleId="179">
     <w:name w:val="Medium Shading 2"/>
     <w:basedOn w:val="12"/>
+    <w:qFormat/>
     <w:uiPriority w:val="64"/>
     <w:tblPr>
       <w:tblBorders>
@@ -13601,6 +14303,7 @@
   <w:style w:type="table" w:styleId="187">
     <w:name w:val="Medium List 1 Accent 1"/>
     <w:basedOn w:val="12"/>
+    <w:qFormat/>
     <w:uiPriority w:val="65"/>
     <w:rPr>
       <w:color w:val="000000"/>
@@ -13743,6 +14446,7 @@
   <w:style w:type="table" w:styleId="189">
     <w:name w:val="Medium List 1 Accent 3"/>
     <w:basedOn w:val="12"/>
+    <w:qFormat/>
     <w:uiPriority w:val="65"/>
     <w:rPr>
       <w:color w:val="000000"/>
@@ -13957,6 +14661,7 @@
   <w:style w:type="table" w:styleId="192">
     <w:name w:val="Medium List 1 Accent 6"/>
     <w:basedOn w:val="12"/>
+    <w:qFormat/>
     <w:uiPriority w:val="65"/>
     <w:rPr>
       <w:color w:val="000000"/>
@@ -14953,6 +15658,7 @@
   <w:style w:type="table" w:styleId="202">
     <w:name w:val="Medium Grid 1 Accent 2"/>
     <w:basedOn w:val="12"/>
+    <w:qFormat/>
     <w:uiPriority w:val="67"/>
     <w:tblPr>
       <w:tblBorders>
@@ -15013,6 +15719,7 @@
   <w:style w:type="table" w:styleId="203">
     <w:name w:val="Medium Grid 1 Accent 3"/>
     <w:basedOn w:val="12"/>
+    <w:qFormat/>
     <w:uiPriority w:val="67"/>
     <w:tblPr>
       <w:tblBorders>
@@ -15365,6 +16072,7 @@
   <w:style w:type="table" w:styleId="208">
     <w:name w:val="Medium Grid 2 Accent 1"/>
     <w:basedOn w:val="12"/>
+    <w:qFormat/>
     <w:uiPriority w:val="68"/>
     <w:rPr>
       <w:rFonts w:ascii="宋体" w:hAnsi="宋体" w:eastAsia="Courier New" w:cs="Times New Roman"/>
@@ -16165,6 +16873,7 @@
   <w:style w:type="table" w:styleId="215">
     <w:name w:val="Medium Grid 3 Accent 1"/>
     <w:basedOn w:val="12"/>
+    <w:qFormat/>
     <w:uiPriority w:val="69"/>
     <w:tblPr>
       <w:tblBorders>
@@ -16421,6 +17130,7 @@
   <w:style w:type="table" w:styleId="217">
     <w:name w:val="Medium Grid 3 Accent 3"/>
     <w:basedOn w:val="12"/>
+    <w:qFormat/>
     <w:uiPriority w:val="69"/>
     <w:tblPr>
       <w:tblBorders>
@@ -16677,6 +17387,7 @@
   <w:style w:type="table" w:styleId="219">
     <w:name w:val="Medium Grid 3 Accent 5"/>
     <w:basedOn w:val="12"/>
+    <w:qFormat/>
     <w:uiPriority w:val="69"/>
     <w:tblPr>
       <w:tblBorders>
@@ -17139,6 +17850,7 @@
   <w:style w:type="table" w:styleId="223">
     <w:name w:val="Dark List Accent 2"/>
     <w:basedOn w:val="12"/>
+    <w:qFormat/>
     <w:uiPriority w:val="70"/>
     <w:rPr>
       <w:color w:val="FFFFFF"/>
@@ -17449,6 +18161,7 @@
   <w:style w:type="table" w:styleId="226">
     <w:name w:val="Dark List Accent 5"/>
     <w:basedOn w:val="12"/>
+    <w:qFormat/>
     <w:uiPriority w:val="70"/>
     <w:rPr>
       <w:color w:val="FFFFFF"/>
@@ -17764,6 +18477,7 @@
   <w:style w:type="table" w:styleId="229">
     <w:name w:val="Colorful Shading Accent 1"/>
     <w:basedOn w:val="12"/>
+    <w:qFormat/>
     <w:uiPriority w:val="71"/>
     <w:rPr>
       <w:color w:val="000000"/>

</xml_diff>